<commit_message>
Major app improvements: security, UX, data validation, and bug fixes
</commit_message>
<xml_diff>
--- a/new_features.docx
+++ b/new_features.docx
@@ -220,13 +220,15 @@
         <w:jc w:val="both"/>
         <w:rPr>
           <w:rFonts w:ascii="Aptos Display" w:hAnsi="Aptos Display"/>
-        </w:rPr>
-      </w:pPr>
-      <w:r>
-        <w:rPr>
-          <w:rFonts w:ascii="Aptos Display" w:hAnsi="Aptos Display"/>
-          <w:b/>
-          <w:bCs/>
+          <w:color w:val="538135" w:themeColor="accent6" w:themeShade="BF"/>
+        </w:rPr>
+      </w:pPr>
+      <w:r>
+        <w:rPr>
+          <w:rFonts w:ascii="Aptos Display" w:hAnsi="Aptos Display"/>
+          <w:b/>
+          <w:bCs/>
+          <w:color w:val="538135" w:themeColor="accent6" w:themeShade="BF"/>
         </w:rPr>
         <w:t>Project Discoverability &amp; Growth</w:t>
       </w:r>
@@ -240,11 +242,13 @@
         <w:jc w:val="both"/>
         <w:rPr>
           <w:rFonts w:ascii="Aptos Display" w:hAnsi="Aptos Display"/>
-        </w:rPr>
-      </w:pPr>
-      <w:r>
-        <w:rPr>
-          <w:rFonts w:ascii="Aptos Display" w:hAnsi="Aptos Display"/>
+          <w:color w:val="538135" w:themeColor="accent6" w:themeShade="BF"/>
+        </w:rPr>
+      </w:pPr>
+      <w:r>
+        <w:rPr>
+          <w:rFonts w:ascii="Aptos Display" w:hAnsi="Aptos Display"/>
+          <w:color w:val="538135" w:themeColor="accent6" w:themeShade="BF"/>
         </w:rPr>
         <w:t>Integrate a search bar on the homepage for rapid project lookup, ideally just beneath motivational quotes.</w:t>
       </w:r>
@@ -258,23 +262,27 @@
         <w:jc w:val="both"/>
         <w:rPr>
           <w:rFonts w:ascii="Aptos Display" w:hAnsi="Aptos Display"/>
-        </w:rPr>
-      </w:pPr>
-      <w:r>
-        <w:rPr>
-          <w:rFonts w:ascii="Aptos Display" w:hAnsi="Aptos Display"/>
+          <w:color w:val="538135" w:themeColor="accent6" w:themeShade="BF"/>
+        </w:rPr>
+      </w:pPr>
+      <w:r>
+        <w:rPr>
+          <w:rFonts w:ascii="Aptos Display" w:hAnsi="Aptos Display"/>
+          <w:color w:val="538135" w:themeColor="accent6" w:themeShade="BF"/>
         </w:rPr>
         <w:t>Add “Airdrop Explorer” (center navbar)</w:t>
       </w:r>
       <w:r>
         <w:rPr>
           <w:rFonts w:ascii="Aptos Display" w:hAnsi="Aptos Display"/>
+          <w:color w:val="538135" w:themeColor="accent6" w:themeShade="BF"/>
         </w:rPr>
         <w:t xml:space="preserve"> that when clicked upon sends you to the page where you can view and access</w:t>
       </w:r>
       <w:r>
         <w:rPr>
           <w:rFonts w:ascii="Aptos Display" w:hAnsi="Aptos Display"/>
+          <w:color w:val="538135" w:themeColor="accent6" w:themeShade="BF"/>
         </w:rPr>
         <w:t xml:space="preserve"> project thumbnails, descriptions, official links, and referral integration.</w:t>
       </w:r>
@@ -302,13 +310,15 @@
           <w:rFonts w:ascii="Aptos Display" w:hAnsi="Aptos Display"/>
           <w:b/>
           <w:bCs/>
-        </w:rPr>
-      </w:pPr>
-      <w:r>
-        <w:rPr>
-          <w:rFonts w:ascii="Aptos Display" w:hAnsi="Aptos Display"/>
-          <w:b/>
-          <w:bCs/>
+          <w:color w:val="BF8F00" w:themeColor="accent4" w:themeShade="BF"/>
+        </w:rPr>
+      </w:pPr>
+      <w:r>
+        <w:rPr>
+          <w:rFonts w:ascii="Aptos Display" w:hAnsi="Aptos Display"/>
+          <w:b/>
+          <w:bCs/>
+          <w:color w:val="BF8F00" w:themeColor="accent4" w:themeShade="BF"/>
         </w:rPr>
         <w:t>High Priority (Gamification, User Retention, and Analytics)</w:t>
       </w:r>
@@ -322,13 +332,15 @@
         <w:jc w:val="both"/>
         <w:rPr>
           <w:rFonts w:ascii="Aptos Display" w:hAnsi="Aptos Display"/>
-        </w:rPr>
-      </w:pPr>
-      <w:r>
-        <w:rPr>
-          <w:rFonts w:ascii="Aptos Display" w:hAnsi="Aptos Display"/>
-          <w:b/>
-          <w:bCs/>
+          <w:color w:val="BF8F00" w:themeColor="accent4" w:themeShade="BF"/>
+        </w:rPr>
+      </w:pPr>
+      <w:r>
+        <w:rPr>
+          <w:rFonts w:ascii="Aptos Display" w:hAnsi="Aptos Display"/>
+          <w:b/>
+          <w:bCs/>
+          <w:color w:val="BF8F00" w:themeColor="accent4" w:themeShade="BF"/>
         </w:rPr>
         <w:t>Point &amp; Streak Systems</w:t>
       </w:r>
@@ -345,31 +357,22 @@
         <w:jc w:val="both"/>
         <w:rPr>
           <w:rFonts w:ascii="Aptos Display" w:hAnsi="Aptos Display"/>
-        </w:rPr>
-      </w:pPr>
-      <w:r>
-        <w:rPr>
-          <w:rFonts w:ascii="Aptos Display" w:hAnsi="Aptos Display"/>
+          <w:color w:val="BF8F00" w:themeColor="accent4" w:themeShade="BF"/>
+        </w:rPr>
+      </w:pPr>
+      <w:r>
+        <w:rPr>
+          <w:rFonts w:ascii="Aptos Display" w:hAnsi="Aptos Display"/>
+          <w:color w:val="BF8F00" w:themeColor="accent4" w:themeShade="BF"/>
         </w:rPr>
         <w:t>Implement task-based points accumulation (intensity-based: high=5, medium=3, low=1), visible in the profile</w:t>
       </w:r>
       <w:r>
         <w:rPr>
           <w:rFonts w:ascii="Aptos Display" w:hAnsi="Aptos Display"/>
-        </w:rPr>
-        <w:t xml:space="preserve"> and maybe with that, a l</w:t>
-      </w:r>
-      <w:r>
-        <w:rPr>
-          <w:rFonts w:ascii="Aptos Display" w:hAnsi="Aptos Display"/>
-        </w:rPr>
-        <w:t>eaderboard system</w:t>
-      </w:r>
-      <w:r>
-        <w:rPr>
-          <w:rFonts w:ascii="Aptos Display" w:hAnsi="Aptos Display"/>
-        </w:rPr>
-        <w:t xml:space="preserve"> can be created</w:t>
+          <w:color w:val="BF8F00" w:themeColor="accent4" w:themeShade="BF"/>
+        </w:rPr>
+        <w:t xml:space="preserve"> and maybe with that, a leaderboard system can be created</w:t>
       </w:r>
     </w:p>
     <w:p>
@@ -381,15 +384,24 @@
         <w:jc w:val="both"/>
         <w:rPr>
           <w:rFonts w:ascii="Aptos Display" w:hAnsi="Aptos Display"/>
-        </w:rPr>
-      </w:pPr>
-      <w:r>
-        <w:rPr>
-          <w:rFonts w:ascii="Aptos Display" w:hAnsi="Aptos Display"/>
+          <w:color w:val="BF8F00" w:themeColor="accent4" w:themeShade="BF"/>
+        </w:rPr>
+      </w:pPr>
+      <w:r>
+        <w:rPr>
+          <w:rFonts w:ascii="Aptos Display" w:hAnsi="Aptos Display"/>
+          <w:color w:val="BF8F00" w:themeColor="accent4" w:themeShade="BF"/>
         </w:rPr>
         <w:lastRenderedPageBreak/>
         <w:t>Display a fire icon and streak counter beside the airdrop tracker title in the navbar; increment streak with each day the user logs in, reset if missed a day (like Snapchat streaks).</w:t>
       </w:r>
+      <w:r>
+        <w:rPr>
+          <w:rFonts w:ascii="Aptos Display" w:hAnsi="Aptos Display"/>
+          <w:color w:val="BF8F00" w:themeColor="accent4" w:themeShade="BF"/>
+        </w:rPr>
+        <w:t xml:space="preserve"> PUT ON HOLD</w:t>
+      </w:r>
     </w:p>
     <w:p>
       <w:pPr>
@@ -400,13 +412,15 @@
         <w:jc w:val="both"/>
         <w:rPr>
           <w:rFonts w:ascii="Aptos Display" w:hAnsi="Aptos Display"/>
-        </w:rPr>
-      </w:pPr>
-      <w:r>
-        <w:rPr>
-          <w:rFonts w:ascii="Aptos Display" w:hAnsi="Aptos Display"/>
-          <w:b/>
-          <w:bCs/>
+          <w:color w:val="538135" w:themeColor="accent6" w:themeShade="BF"/>
+        </w:rPr>
+      </w:pPr>
+      <w:r>
+        <w:rPr>
+          <w:rFonts w:ascii="Aptos Display" w:hAnsi="Aptos Display"/>
+          <w:b/>
+          <w:bCs/>
+          <w:color w:val="538135" w:themeColor="accent6" w:themeShade="BF"/>
         </w:rPr>
         <w:t>Live Community &amp; Social Proof</w:t>
       </w:r>
@@ -420,35 +434,41 @@
         <w:jc w:val="both"/>
         <w:rPr>
           <w:rFonts w:ascii="Aptos Display" w:hAnsi="Aptos Display"/>
-        </w:rPr>
-      </w:pPr>
-      <w:r>
-        <w:rPr>
-          <w:rFonts w:ascii="Aptos Display" w:hAnsi="Aptos Display"/>
+          <w:color w:val="538135" w:themeColor="accent6" w:themeShade="BF"/>
+        </w:rPr>
+      </w:pPr>
+      <w:r>
+        <w:rPr>
+          <w:rFonts w:ascii="Aptos Display" w:hAnsi="Aptos Display"/>
+          <w:color w:val="538135" w:themeColor="accent6" w:themeShade="BF"/>
         </w:rPr>
         <w:t xml:space="preserve">Show a green animated beaming dot below the navbar with total active users in the last 24 hours (hover for: “You and X crypto hunters are actively grinding </w:t>
       </w:r>
       <w:r>
         <w:rPr>
           <w:rFonts w:ascii="Segoe UI Emoji" w:hAnsi="Segoe UI Emoji" w:cs="Segoe UI Emoji"/>
+          <w:color w:val="538135" w:themeColor="accent6" w:themeShade="BF"/>
         </w:rPr>
         <w:t>❤️</w:t>
       </w:r>
       <w:r>
         <w:rPr>
           <w:rFonts w:ascii="Aptos Display" w:hAnsi="Aptos Display"/>
+          <w:color w:val="538135" w:themeColor="accent6" w:themeShade="BF"/>
         </w:rPr>
         <w:t>‍</w:t>
       </w:r>
       <w:r>
         <w:rPr>
           <w:rFonts w:ascii="Segoe UI Emoji" w:hAnsi="Segoe UI Emoji" w:cs="Segoe UI Emoji"/>
+          <w:color w:val="538135" w:themeColor="accent6" w:themeShade="BF"/>
         </w:rPr>
         <w:t>🔥</w:t>
       </w:r>
       <w:r>
         <w:rPr>
           <w:rFonts w:ascii="Aptos Display" w:hAnsi="Aptos Display"/>
+          <w:color w:val="538135" w:themeColor="accent6" w:themeShade="BF"/>
         </w:rPr>
         <w:t>”).</w:t>
       </w:r>
@@ -462,13 +482,24 @@
         <w:jc w:val="both"/>
         <w:rPr>
           <w:rFonts w:ascii="Aptos Display" w:hAnsi="Aptos Display"/>
-        </w:rPr>
-      </w:pPr>
-      <w:r>
-        <w:rPr>
-          <w:rFonts w:ascii="Aptos Display" w:hAnsi="Aptos Display"/>
-        </w:rPr>
-        <w:t>Also the administrator (me) should have a page for me where I can see site analytics like number of users visiting the site and maybe average number of users visiting the site and any other important analytics that I can view from my end as the administrator and I also need to know how the whole ads revenue works and if I can tap into it.</w:t>
+          <w:color w:val="538135" w:themeColor="accent6" w:themeShade="BF"/>
+        </w:rPr>
+      </w:pPr>
+      <w:proofErr w:type="gramStart"/>
+      <w:r>
+        <w:rPr>
+          <w:rFonts w:ascii="Aptos Display" w:hAnsi="Aptos Display"/>
+          <w:color w:val="538135" w:themeColor="accent6" w:themeShade="BF"/>
+        </w:rPr>
+        <w:t>Also</w:t>
+      </w:r>
+      <w:proofErr w:type="gramEnd"/>
+      <w:r>
+        <w:rPr>
+          <w:rFonts w:ascii="Aptos Display" w:hAnsi="Aptos Display"/>
+          <w:color w:val="538135" w:themeColor="accent6" w:themeShade="BF"/>
+        </w:rPr>
+        <w:t xml:space="preserve"> the administrator (me) should have a page for me where I can see site analytics like number of users visiting the site and maybe average number of users visiting the site and any other important analytics that I can view from my end as the administrator and I also need to know how the whole ads revenue works and if I can tap into it.</w:t>
       </w:r>
     </w:p>
     <w:p>
@@ -560,7 +591,23 @@
           <w:rFonts w:ascii="Aptos Display" w:hAnsi="Aptos Display"/>
           <w:color w:val="538135" w:themeColor="accent6" w:themeShade="BF"/>
         </w:rPr>
-        <w:t xml:space="preserve"> so, after submitting feedback, users get instant thank-you replies via email.</w:t>
+        <w:t xml:space="preserve"> </w:t>
+      </w:r>
+      <w:proofErr w:type="gramStart"/>
+      <w:r>
+        <w:rPr>
+          <w:rFonts w:ascii="Aptos Display" w:hAnsi="Aptos Display"/>
+          <w:color w:val="538135" w:themeColor="accent6" w:themeShade="BF"/>
+        </w:rPr>
+        <w:t>so,</w:t>
+      </w:r>
+      <w:proofErr w:type="gramEnd"/>
+      <w:r>
+        <w:rPr>
+          <w:rFonts w:ascii="Aptos Display" w:hAnsi="Aptos Display"/>
+          <w:color w:val="538135" w:themeColor="accent6" w:themeShade="BF"/>
+        </w:rPr>
+        <w:t xml:space="preserve"> after submitting feedback, users get instant thank-you replies via email.</w:t>
       </w:r>
     </w:p>
     <w:p>
@@ -592,13 +639,15 @@
         <w:jc w:val="both"/>
         <w:rPr>
           <w:rFonts w:ascii="Aptos Display" w:hAnsi="Aptos Display"/>
-        </w:rPr>
-      </w:pPr>
-      <w:r>
-        <w:rPr>
-          <w:rFonts w:ascii="Aptos Display" w:hAnsi="Aptos Display"/>
-          <w:b/>
-          <w:bCs/>
+          <w:color w:val="538135" w:themeColor="accent6" w:themeShade="BF"/>
+        </w:rPr>
+      </w:pPr>
+      <w:r>
+        <w:rPr>
+          <w:rFonts w:ascii="Aptos Display" w:hAnsi="Aptos Display"/>
+          <w:b/>
+          <w:bCs/>
+          <w:color w:val="538135" w:themeColor="accent6" w:themeShade="BF"/>
         </w:rPr>
         <w:t>Signup/</w:t>
       </w:r>
@@ -608,6 +657,7 @@
           <w:rFonts w:ascii="Aptos Display" w:hAnsi="Aptos Display"/>
           <w:b/>
           <w:bCs/>
+          <w:color w:val="538135" w:themeColor="accent6" w:themeShade="BF"/>
         </w:rPr>
         <w:t>Signin</w:t>
       </w:r>
@@ -617,6 +667,7 @@
           <w:rFonts w:ascii="Aptos Display" w:hAnsi="Aptos Display"/>
           <w:b/>
           <w:bCs/>
+          <w:color w:val="538135" w:themeColor="accent6" w:themeShade="BF"/>
         </w:rPr>
         <w:t xml:space="preserve"> Animation &amp; UI Polish</w:t>
       </w:r>
@@ -630,11 +681,13 @@
         <w:jc w:val="both"/>
         <w:rPr>
           <w:rFonts w:ascii="Aptos Display" w:hAnsi="Aptos Display"/>
-        </w:rPr>
-      </w:pPr>
-      <w:r>
-        <w:rPr>
-          <w:rFonts w:ascii="Aptos Display" w:hAnsi="Aptos Display"/>
+          <w:color w:val="538135" w:themeColor="accent6" w:themeShade="BF"/>
+        </w:rPr>
+      </w:pPr>
+      <w:r>
+        <w:rPr>
+          <w:rFonts w:ascii="Aptos Display" w:hAnsi="Aptos Display"/>
+          <w:color w:val="538135" w:themeColor="accent6" w:themeShade="BF"/>
         </w:rPr>
         <w:t>Use GSAP (</w:t>
       </w:r>
@@ -642,6 +695,7 @@
       <w:r>
         <w:rPr>
           <w:rFonts w:ascii="Aptos Display" w:hAnsi="Aptos Display"/>
+          <w:color w:val="538135" w:themeColor="accent6" w:themeShade="BF"/>
         </w:rPr>
         <w:t>GreenSock</w:t>
       </w:r>
@@ -649,6 +703,7 @@
       <w:r>
         <w:rPr>
           <w:rFonts w:ascii="Aptos Display" w:hAnsi="Aptos Display"/>
+          <w:color w:val="538135" w:themeColor="accent6" w:themeShade="BF"/>
         </w:rPr>
         <w:t>) for entrance animations and consider a carousel or animated illustration themed around airdrop hunting.</w:t>
       </w:r>
@@ -662,11 +717,13 @@
         <w:jc w:val="both"/>
         <w:rPr>
           <w:rFonts w:ascii="Aptos Display" w:hAnsi="Aptos Display"/>
-        </w:rPr>
-      </w:pPr>
-      <w:r>
-        <w:rPr>
-          <w:rFonts w:ascii="Aptos Display" w:hAnsi="Aptos Display"/>
+          <w:color w:val="538135" w:themeColor="accent6" w:themeShade="BF"/>
+        </w:rPr>
+      </w:pPr>
+      <w:r>
+        <w:rPr>
+          <w:rFonts w:ascii="Aptos Display" w:hAnsi="Aptos Display"/>
+          <w:color w:val="538135" w:themeColor="accent6" w:themeShade="BF"/>
         </w:rPr>
         <w:t>Maintain app’s core color palette for all animations and custom features for consistent branding.</w:t>
       </w:r>
@@ -681,6 +738,7 @@
       <w:r>
         <w:rPr>
           <w:rFonts w:ascii="Aptos Display" w:hAnsi="Aptos Display"/>
+          <w:color w:val="538135" w:themeColor="accent6" w:themeShade="BF"/>
         </w:rPr>
         <w:pict w14:anchorId="280DA1E1">
           <v:rect id="_x0000_i1027" style="width:0;height:.75pt" o:hralign="center" o:hrstd="t" o:hr="t" fillcolor="#a0a0a0" stroked="f"/>
@@ -786,13 +844,15 @@
         <w:jc w:val="both"/>
         <w:rPr>
           <w:rFonts w:ascii="Aptos Display" w:hAnsi="Aptos Display"/>
-        </w:rPr>
-      </w:pPr>
-      <w:r>
-        <w:rPr>
-          <w:rFonts w:ascii="Aptos Display" w:hAnsi="Aptos Display"/>
-          <w:b/>
-          <w:bCs/>
+          <w:color w:val="538135" w:themeColor="accent6" w:themeShade="BF"/>
+        </w:rPr>
+      </w:pPr>
+      <w:r>
+        <w:rPr>
+          <w:rFonts w:ascii="Aptos Display" w:hAnsi="Aptos Display"/>
+          <w:b/>
+          <w:bCs/>
+          <w:color w:val="538135" w:themeColor="accent6" w:themeShade="BF"/>
         </w:rPr>
         <w:lastRenderedPageBreak/>
         <w:t>Cloudflare Integration:</w:t>
@@ -800,6 +860,7 @@
       <w:r>
         <w:rPr>
           <w:rFonts w:ascii="Aptos Display" w:hAnsi="Aptos Display"/>
+          <w:color w:val="538135" w:themeColor="accent6" w:themeShade="BF"/>
         </w:rPr>
         <w:t> YES, use for DDoS protection, SSL, CDN optimization, and robust firewall options—recommended for added security and site speed.</w:t>
       </w:r>
@@ -813,33 +874,47 @@
         <w:jc w:val="both"/>
         <w:rPr>
           <w:rFonts w:ascii="Aptos Display" w:hAnsi="Aptos Display"/>
-        </w:rPr>
-      </w:pPr>
-      <w:r>
-        <w:rPr>
-          <w:rFonts w:ascii="Aptos Display" w:hAnsi="Aptos Display"/>
-          <w:b/>
-          <w:bCs/>
+          <w:color w:val="538135" w:themeColor="accent6" w:themeShade="BF"/>
+        </w:rPr>
+      </w:pPr>
+      <w:r>
+        <w:rPr>
+          <w:rFonts w:ascii="Aptos Display" w:hAnsi="Aptos Display"/>
+          <w:b/>
+          <w:bCs/>
+          <w:color w:val="538135" w:themeColor="accent6" w:themeShade="BF"/>
         </w:rPr>
         <w:t>CAPTCHA:</w:t>
       </w:r>
       <w:r>
         <w:rPr>
           <w:rFonts w:ascii="Aptos Display" w:hAnsi="Aptos Display"/>
+          <w:color w:val="538135" w:themeColor="accent6" w:themeShade="BF"/>
         </w:rPr>
         <w:t> As noted, highly recommended at signup—protects from bot signups and spam even for early-stage apps.</w:t>
       </w:r>
     </w:p>
     <w:p>
       <w:pPr>
-        <w:jc w:val="both"/>
-        <w:rPr>
-          <w:rFonts w:ascii="Aptos Display" w:hAnsi="Aptos Display"/>
-        </w:rPr>
-      </w:pPr>
-      <w:r>
-        <w:rPr>
-          <w:rFonts w:ascii="Aptos Display" w:hAnsi="Aptos Display"/>
+        <w:ind w:left="360"/>
+        <w:jc w:val="both"/>
+        <w:rPr>
+          <w:rFonts w:ascii="Aptos Display" w:hAnsi="Aptos Display"/>
+          <w:color w:val="000000" w:themeColor="text1"/>
+        </w:rPr>
+      </w:pPr>
+    </w:p>
+    <w:p>
+      <w:pPr>
+        <w:jc w:val="both"/>
+        <w:rPr>
+          <w:rFonts w:ascii="Aptos Display" w:hAnsi="Aptos Display"/>
+        </w:rPr>
+      </w:pPr>
+      <w:r>
+        <w:rPr>
+          <w:rFonts w:ascii="Aptos Display" w:hAnsi="Aptos Display"/>
+          <w:color w:val="538135" w:themeColor="accent6" w:themeShade="BF"/>
         </w:rPr>
         <w:pict w14:anchorId="044F8A86">
           <v:rect id="_x0000_i1029" style="width:0;height:.75pt" o:hralign="center" o:hrstd="t" o:hr="t" fillcolor="#a0a0a0" stroked="f"/>
@@ -1234,6 +1309,7 @@
           <w:b/>
           <w:bCs/>
         </w:rPr>
+        <w:lastRenderedPageBreak/>
         <w:t>How to Add Cloudflare for Free:</w:t>
       </w:r>
     </w:p>
@@ -1255,7 +1331,6 @@
         <w:rPr>
           <w:rFonts w:ascii="Aptos Display" w:hAnsi="Aptos Display"/>
         </w:rPr>
-        <w:lastRenderedPageBreak/>
         <w:t>Sign up at Cloudflare.com for a free account.</w:t>
       </w:r>
     </w:p>
@@ -1280,6 +1355,7 @@
         <w:t xml:space="preserve">Add your domain (e.g., </w:t>
       </w:r>
       <w:proofErr w:type="spellStart"/>
+      <w:proofErr w:type="gramStart"/>
       <w:r>
         <w:rPr>
           <w:rFonts w:ascii="Aptos Display" w:hAnsi="Aptos Display"/>
@@ -1287,6 +1363,7 @@
         <w:t>airdroptracker.site</w:t>
       </w:r>
       <w:proofErr w:type="spellEnd"/>
+      <w:proofErr w:type="gramEnd"/>
       <w:r>
         <w:rPr>
           <w:rFonts w:ascii="Aptos Display" w:hAnsi="Aptos Display"/>
@@ -5456,13 +5533,15 @@
           <w:rFonts w:ascii="Aptos Display" w:hAnsi="Aptos Display"/>
           <w:b/>
           <w:bCs/>
-        </w:rPr>
-      </w:pPr>
-      <w:r>
-        <w:rPr>
-          <w:rFonts w:ascii="Aptos Display" w:hAnsi="Aptos Display"/>
-          <w:b/>
-          <w:bCs/>
+          <w:color w:val="538135" w:themeColor="accent6" w:themeShade="BF"/>
+        </w:rPr>
+      </w:pPr>
+      <w:r>
+        <w:rPr>
+          <w:rFonts w:ascii="Aptos Display" w:hAnsi="Aptos Display"/>
+          <w:b/>
+          <w:bCs/>
+          <w:color w:val="538135" w:themeColor="accent6" w:themeShade="BF"/>
         </w:rPr>
         <w:t>Donate Page Structure &amp; Features</w:t>
       </w:r>
@@ -5478,13 +5557,15 @@
           <w:rFonts w:ascii="Aptos Display" w:hAnsi="Aptos Display"/>
           <w:b/>
           <w:bCs/>
-        </w:rPr>
-      </w:pPr>
-      <w:r>
-        <w:rPr>
-          <w:rFonts w:ascii="Aptos Display" w:hAnsi="Aptos Display"/>
-          <w:b/>
-          <w:bCs/>
+          <w:color w:val="538135" w:themeColor="accent6" w:themeShade="BF"/>
+        </w:rPr>
+      </w:pPr>
+      <w:r>
+        <w:rPr>
+          <w:rFonts w:ascii="Aptos Display" w:hAnsi="Aptos Display"/>
+          <w:b/>
+          <w:bCs/>
+          <w:color w:val="538135" w:themeColor="accent6" w:themeShade="BF"/>
         </w:rPr>
         <w:t>1. Binance Pay</w:t>
       </w:r>
@@ -5501,19 +5582,22 @@
         <w:jc w:val="both"/>
         <w:rPr>
           <w:rFonts w:ascii="Aptos Display" w:hAnsi="Aptos Display"/>
-        </w:rPr>
-      </w:pPr>
-      <w:r>
-        <w:rPr>
-          <w:rFonts w:ascii="Aptos Display" w:hAnsi="Aptos Display"/>
-          <w:b/>
-          <w:bCs/>
+          <w:color w:val="538135" w:themeColor="accent6" w:themeShade="BF"/>
+        </w:rPr>
+      </w:pPr>
+      <w:r>
+        <w:rPr>
+          <w:rFonts w:ascii="Aptos Display" w:hAnsi="Aptos Display"/>
+          <w:b/>
+          <w:bCs/>
+          <w:color w:val="538135" w:themeColor="accent6" w:themeShade="BF"/>
         </w:rPr>
         <w:t>Label:</w:t>
       </w:r>
       <w:r>
         <w:rPr>
           <w:rFonts w:ascii="Aptos Display" w:hAnsi="Aptos Display"/>
+          <w:color w:val="538135" w:themeColor="accent6" w:themeShade="BF"/>
         </w:rPr>
         <w:t> "Binance Pay Donation"</w:t>
       </w:r>
@@ -5530,19 +5614,22 @@
         <w:jc w:val="both"/>
         <w:rPr>
           <w:rFonts w:ascii="Aptos Display" w:hAnsi="Aptos Display"/>
-        </w:rPr>
-      </w:pPr>
-      <w:r>
-        <w:rPr>
-          <w:rFonts w:ascii="Aptos Display" w:hAnsi="Aptos Display"/>
-          <w:b/>
-          <w:bCs/>
+          <w:color w:val="538135" w:themeColor="accent6" w:themeShade="BF"/>
+        </w:rPr>
+      </w:pPr>
+      <w:r>
+        <w:rPr>
+          <w:rFonts w:ascii="Aptos Display" w:hAnsi="Aptos Display"/>
+          <w:b/>
+          <w:bCs/>
+          <w:color w:val="538135" w:themeColor="accent6" w:themeShade="BF"/>
         </w:rPr>
         <w:t>Description:</w:t>
       </w:r>
       <w:r>
         <w:rPr>
           <w:rFonts w:ascii="Aptos Display" w:hAnsi="Aptos Display"/>
+          <w:color w:val="538135" w:themeColor="accent6" w:themeShade="BF"/>
         </w:rPr>
         <w:t> Quickly donate via Binance Pay by scanning the QR code or entering the Pay ID.</w:t>
       </w:r>
@@ -5559,13 +5646,15 @@
         <w:jc w:val="both"/>
         <w:rPr>
           <w:rFonts w:ascii="Aptos Display" w:hAnsi="Aptos Display"/>
-        </w:rPr>
-      </w:pPr>
-      <w:r>
-        <w:rPr>
-          <w:rFonts w:ascii="Aptos Display" w:hAnsi="Aptos Display"/>
-          <w:b/>
-          <w:bCs/>
+          <w:color w:val="538135" w:themeColor="accent6" w:themeShade="BF"/>
+        </w:rPr>
+      </w:pPr>
+      <w:r>
+        <w:rPr>
+          <w:rFonts w:ascii="Aptos Display" w:hAnsi="Aptos Display"/>
+          <w:b/>
+          <w:bCs/>
+          <w:color w:val="538135" w:themeColor="accent6" w:themeShade="BF"/>
         </w:rPr>
         <w:t>Fields:</w:t>
       </w:r>
@@ -5582,19 +5671,22 @@
         <w:jc w:val="both"/>
         <w:rPr>
           <w:rFonts w:ascii="Aptos Display" w:hAnsi="Aptos Display"/>
-        </w:rPr>
-      </w:pPr>
-      <w:r>
-        <w:rPr>
-          <w:rFonts w:ascii="Aptos Display" w:hAnsi="Aptos Display"/>
-          <w:b/>
-          <w:bCs/>
+          <w:color w:val="538135" w:themeColor="accent6" w:themeShade="BF"/>
+        </w:rPr>
+      </w:pPr>
+      <w:r>
+        <w:rPr>
+          <w:rFonts w:ascii="Aptos Display" w:hAnsi="Aptos Display"/>
+          <w:b/>
+          <w:bCs/>
+          <w:color w:val="538135" w:themeColor="accent6" w:themeShade="BF"/>
         </w:rPr>
         <w:t>Binance Pay ID:</w:t>
       </w:r>
       <w:r>
         <w:rPr>
           <w:rFonts w:ascii="Aptos Display" w:hAnsi="Aptos Display"/>
+          <w:color w:val="538135" w:themeColor="accent6" w:themeShade="BF"/>
         </w:rPr>
         <w:t> 861888131</w:t>
       </w:r>
@@ -5611,19 +5703,22 @@
         <w:jc w:val="both"/>
         <w:rPr>
           <w:rFonts w:ascii="Aptos Display" w:hAnsi="Aptos Display"/>
-        </w:rPr>
-      </w:pPr>
-      <w:r>
-        <w:rPr>
-          <w:rFonts w:ascii="Aptos Display" w:hAnsi="Aptos Display"/>
-          <w:b/>
-          <w:bCs/>
+          <w:color w:val="538135" w:themeColor="accent6" w:themeShade="BF"/>
+        </w:rPr>
+      </w:pPr>
+      <w:r>
+        <w:rPr>
+          <w:rFonts w:ascii="Aptos Display" w:hAnsi="Aptos Display"/>
+          <w:b/>
+          <w:bCs/>
+          <w:color w:val="538135" w:themeColor="accent6" w:themeShade="BF"/>
         </w:rPr>
         <w:t>Binance QR Code:</w:t>
       </w:r>
       <w:r>
         <w:rPr>
           <w:rFonts w:ascii="Aptos Display" w:hAnsi="Aptos Display"/>
+          <w:color w:val="538135" w:themeColor="accent6" w:themeShade="BF"/>
         </w:rPr>
         <w:t> Display the attached QR code image.</w:t>
       </w:r>
@@ -5640,19 +5735,22 @@
         <w:jc w:val="both"/>
         <w:rPr>
           <w:rFonts w:ascii="Aptos Display" w:hAnsi="Aptos Display"/>
-        </w:rPr>
-      </w:pPr>
-      <w:r>
-        <w:rPr>
-          <w:rFonts w:ascii="Aptos Display" w:hAnsi="Aptos Display"/>
-          <w:b/>
-          <w:bCs/>
+          <w:color w:val="538135" w:themeColor="accent6" w:themeShade="BF"/>
+        </w:rPr>
+      </w:pPr>
+      <w:r>
+        <w:rPr>
+          <w:rFonts w:ascii="Aptos Display" w:hAnsi="Aptos Display"/>
+          <w:b/>
+          <w:bCs/>
+          <w:color w:val="538135" w:themeColor="accent6" w:themeShade="BF"/>
         </w:rPr>
         <w:t>Instructions:</w:t>
       </w:r>
       <w:r>
         <w:rPr>
           <w:rFonts w:ascii="Aptos Display" w:hAnsi="Aptos Display"/>
+          <w:color w:val="538135" w:themeColor="accent6" w:themeShade="BF"/>
         </w:rPr>
         <w:t> "Scan with Binance App or enter Pay ID to send your donation instantly and securely."</w:t>
       </w:r>
@@ -5668,13 +5766,15 @@
           <w:rFonts w:ascii="Aptos Display" w:hAnsi="Aptos Display"/>
           <w:b/>
           <w:bCs/>
-        </w:rPr>
-      </w:pPr>
-      <w:r>
-        <w:rPr>
-          <w:rFonts w:ascii="Aptos Display" w:hAnsi="Aptos Display"/>
-          <w:b/>
-          <w:bCs/>
+          <w:color w:val="538135" w:themeColor="accent6" w:themeShade="BF"/>
+        </w:rPr>
+      </w:pPr>
+      <w:r>
+        <w:rPr>
+          <w:rFonts w:ascii="Aptos Display" w:hAnsi="Aptos Display"/>
+          <w:b/>
+          <w:bCs/>
+          <w:color w:val="538135" w:themeColor="accent6" w:themeShade="BF"/>
         </w:rPr>
         <w:t>2. EVM Wallet (Ethereum + Popular EVM Chains)</w:t>
       </w:r>
@@ -5691,19 +5791,22 @@
         <w:jc w:val="both"/>
         <w:rPr>
           <w:rFonts w:ascii="Aptos Display" w:hAnsi="Aptos Display"/>
-        </w:rPr>
-      </w:pPr>
-      <w:r>
-        <w:rPr>
-          <w:rFonts w:ascii="Aptos Display" w:hAnsi="Aptos Display"/>
-          <w:b/>
-          <w:bCs/>
+          <w:color w:val="538135" w:themeColor="accent6" w:themeShade="BF"/>
+        </w:rPr>
+      </w:pPr>
+      <w:r>
+        <w:rPr>
+          <w:rFonts w:ascii="Aptos Display" w:hAnsi="Aptos Display"/>
+          <w:b/>
+          <w:bCs/>
+          <w:color w:val="538135" w:themeColor="accent6" w:themeShade="BF"/>
         </w:rPr>
         <w:t>Label:</w:t>
       </w:r>
       <w:r>
         <w:rPr>
           <w:rFonts w:ascii="Aptos Display" w:hAnsi="Aptos Display"/>
+          <w:color w:val="538135" w:themeColor="accent6" w:themeShade="BF"/>
         </w:rPr>
         <w:t> "Donate with EVM-Compatible Wallet"</w:t>
       </w:r>
@@ -5720,13 +5823,15 @@
         <w:jc w:val="both"/>
         <w:rPr>
           <w:rFonts w:ascii="Aptos Display" w:hAnsi="Aptos Display"/>
-        </w:rPr>
-      </w:pPr>
-      <w:r>
-        <w:rPr>
-          <w:rFonts w:ascii="Aptos Display" w:hAnsi="Aptos Display"/>
-          <w:b/>
-          <w:bCs/>
+          <w:color w:val="538135" w:themeColor="accent6" w:themeShade="BF"/>
+        </w:rPr>
+      </w:pPr>
+      <w:r>
+        <w:rPr>
+          <w:rFonts w:ascii="Aptos Display" w:hAnsi="Aptos Display"/>
+          <w:b/>
+          <w:bCs/>
+          <w:color w:val="538135" w:themeColor="accent6" w:themeShade="BF"/>
         </w:rPr>
         <w:lastRenderedPageBreak/>
         <w:t>Description:</w:t>
@@ -5734,6 +5839,7 @@
       <w:r>
         <w:rPr>
           <w:rFonts w:ascii="Aptos Display" w:hAnsi="Aptos Display"/>
+          <w:color w:val="538135" w:themeColor="accent6" w:themeShade="BF"/>
         </w:rPr>
         <w:t> Supports Ethereum, BNB Chain, Polygon, Avalanche, and other major EVMs.</w:t>
       </w:r>
@@ -5750,13 +5856,15 @@
         <w:jc w:val="both"/>
         <w:rPr>
           <w:rFonts w:ascii="Aptos Display" w:hAnsi="Aptos Display"/>
-        </w:rPr>
-      </w:pPr>
-      <w:r>
-        <w:rPr>
-          <w:rFonts w:ascii="Aptos Display" w:hAnsi="Aptos Display"/>
-          <w:b/>
-          <w:bCs/>
+          <w:color w:val="538135" w:themeColor="accent6" w:themeShade="BF"/>
+        </w:rPr>
+      </w:pPr>
+      <w:r>
+        <w:rPr>
+          <w:rFonts w:ascii="Aptos Display" w:hAnsi="Aptos Display"/>
+          <w:b/>
+          <w:bCs/>
+          <w:color w:val="538135" w:themeColor="accent6" w:themeShade="BF"/>
         </w:rPr>
         <w:t>Fields:</w:t>
       </w:r>
@@ -5773,19 +5881,22 @@
         <w:jc w:val="both"/>
         <w:rPr>
           <w:rFonts w:ascii="Aptos Display" w:hAnsi="Aptos Display"/>
-        </w:rPr>
-      </w:pPr>
-      <w:r>
-        <w:rPr>
-          <w:rFonts w:ascii="Aptos Display" w:hAnsi="Aptos Display"/>
-          <w:b/>
-          <w:bCs/>
+          <w:color w:val="538135" w:themeColor="accent6" w:themeShade="BF"/>
+        </w:rPr>
+      </w:pPr>
+      <w:r>
+        <w:rPr>
+          <w:rFonts w:ascii="Aptos Display" w:hAnsi="Aptos Display"/>
+          <w:b/>
+          <w:bCs/>
+          <w:color w:val="538135" w:themeColor="accent6" w:themeShade="BF"/>
         </w:rPr>
         <w:t>Wallet Address:</w:t>
       </w:r>
       <w:r>
         <w:rPr>
           <w:rFonts w:ascii="Aptos Display" w:hAnsi="Aptos Display"/>
+          <w:color w:val="538135" w:themeColor="accent6" w:themeShade="BF"/>
         </w:rPr>
         <w:t> 0xa33a559e5134b2a7ab9cdd24cc63642614859645</w:t>
       </w:r>
@@ -5802,19 +5913,22 @@
         <w:jc w:val="both"/>
         <w:rPr>
           <w:rFonts w:ascii="Aptos Display" w:hAnsi="Aptos Display"/>
-        </w:rPr>
-      </w:pPr>
-      <w:r>
-        <w:rPr>
-          <w:rFonts w:ascii="Aptos Display" w:hAnsi="Aptos Display"/>
-          <w:b/>
-          <w:bCs/>
+          <w:color w:val="538135" w:themeColor="accent6" w:themeShade="BF"/>
+        </w:rPr>
+      </w:pPr>
+      <w:r>
+        <w:rPr>
+          <w:rFonts w:ascii="Aptos Display" w:hAnsi="Aptos Display"/>
+          <w:b/>
+          <w:bCs/>
+          <w:color w:val="538135" w:themeColor="accent6" w:themeShade="BF"/>
         </w:rPr>
         <w:t>EVM QR Code:</w:t>
       </w:r>
       <w:r>
         <w:rPr>
           <w:rFonts w:ascii="Aptos Display" w:hAnsi="Aptos Display"/>
+          <w:color w:val="538135" w:themeColor="accent6" w:themeShade="BF"/>
         </w:rPr>
         <w:t> Display attached QR code.</w:t>
       </w:r>
@@ -5831,19 +5945,22 @@
         <w:jc w:val="both"/>
         <w:rPr>
           <w:rFonts w:ascii="Aptos Display" w:hAnsi="Aptos Display"/>
-        </w:rPr>
-      </w:pPr>
-      <w:r>
-        <w:rPr>
-          <w:rFonts w:ascii="Aptos Display" w:hAnsi="Aptos Display"/>
-          <w:b/>
-          <w:bCs/>
+          <w:color w:val="538135" w:themeColor="accent6" w:themeShade="BF"/>
+        </w:rPr>
+      </w:pPr>
+      <w:r>
+        <w:rPr>
+          <w:rFonts w:ascii="Aptos Display" w:hAnsi="Aptos Display"/>
+          <w:b/>
+          <w:bCs/>
+          <w:color w:val="538135" w:themeColor="accent6" w:themeShade="BF"/>
         </w:rPr>
         <w:t>Network Info:</w:t>
       </w:r>
       <w:r>
         <w:rPr>
           <w:rFonts w:ascii="Aptos Display" w:hAnsi="Aptos Display"/>
+          <w:color w:val="538135" w:themeColor="accent6" w:themeShade="BF"/>
         </w:rPr>
         <w:t> "Send ETH, USDT (ERC-20/BEP-20), BNB, MATIC, AVAX, and other EVM tokens. Please verify the network before sending."</w:t>
       </w:r>
@@ -5860,19 +5977,22 @@
         <w:jc w:val="both"/>
         <w:rPr>
           <w:rFonts w:ascii="Aptos Display" w:hAnsi="Aptos Display"/>
-        </w:rPr>
-      </w:pPr>
-      <w:r>
-        <w:rPr>
-          <w:rFonts w:ascii="Aptos Display" w:hAnsi="Aptos Display"/>
-          <w:b/>
-          <w:bCs/>
+          <w:color w:val="538135" w:themeColor="accent6" w:themeShade="BF"/>
+        </w:rPr>
+      </w:pPr>
+      <w:r>
+        <w:rPr>
+          <w:rFonts w:ascii="Aptos Display" w:hAnsi="Aptos Display"/>
+          <w:b/>
+          <w:bCs/>
+          <w:color w:val="538135" w:themeColor="accent6" w:themeShade="BF"/>
         </w:rPr>
         <w:t>Tip:</w:t>
       </w:r>
       <w:r>
         <w:rPr>
           <w:rFonts w:ascii="Aptos Display" w:hAnsi="Aptos Display"/>
+          <w:color w:val="538135" w:themeColor="accent6" w:themeShade="BF"/>
         </w:rPr>
         <w:t> </w:t>
       </w:r>
@@ -5881,12 +6001,14 @@
           <w:rFonts w:ascii="Aptos Display" w:hAnsi="Aptos Display"/>
           <w:i/>
           <w:iCs/>
+          <w:color w:val="538135" w:themeColor="accent6" w:themeShade="BF"/>
         </w:rPr>
         <w:t>Remove TRC-20 from label</w:t>
       </w:r>
       <w:r>
         <w:rPr>
           <w:rFonts w:ascii="Aptos Display" w:hAnsi="Aptos Display"/>
+          <w:color w:val="538135" w:themeColor="accent6" w:themeShade="BF"/>
         </w:rPr>
         <w:t> since your address (and Rabby wallet) isn't compatible with Tron/TRC-20.</w:t>
       </w:r>
@@ -5902,13 +6024,15 @@
           <w:rFonts w:ascii="Aptos Display" w:hAnsi="Aptos Display"/>
           <w:b/>
           <w:bCs/>
-        </w:rPr>
-      </w:pPr>
-      <w:r>
-        <w:rPr>
-          <w:rFonts w:ascii="Aptos Display" w:hAnsi="Aptos Display"/>
-          <w:b/>
-          <w:bCs/>
+          <w:color w:val="538135" w:themeColor="accent6" w:themeShade="BF"/>
+        </w:rPr>
+      </w:pPr>
+      <w:r>
+        <w:rPr>
+          <w:rFonts w:ascii="Aptos Display" w:hAnsi="Aptos Display"/>
+          <w:b/>
+          <w:bCs/>
+          <w:color w:val="538135" w:themeColor="accent6" w:themeShade="BF"/>
         </w:rPr>
         <w:t>3. USDT &amp; Other Major Stablecoins</w:t>
       </w:r>
@@ -5925,19 +6049,22 @@
         <w:jc w:val="both"/>
         <w:rPr>
           <w:rFonts w:ascii="Aptos Display" w:hAnsi="Aptos Display"/>
-        </w:rPr>
-      </w:pPr>
-      <w:r>
-        <w:rPr>
-          <w:rFonts w:ascii="Aptos Display" w:hAnsi="Aptos Display"/>
-          <w:b/>
-          <w:bCs/>
+          <w:color w:val="538135" w:themeColor="accent6" w:themeShade="BF"/>
+        </w:rPr>
+      </w:pPr>
+      <w:r>
+        <w:rPr>
+          <w:rFonts w:ascii="Aptos Display" w:hAnsi="Aptos Display"/>
+          <w:b/>
+          <w:bCs/>
+          <w:color w:val="538135" w:themeColor="accent6" w:themeShade="BF"/>
         </w:rPr>
         <w:t>Label:</w:t>
       </w:r>
       <w:r>
         <w:rPr>
           <w:rFonts w:ascii="Aptos Display" w:hAnsi="Aptos Display"/>
+          <w:color w:val="538135" w:themeColor="accent6" w:themeShade="BF"/>
         </w:rPr>
         <w:t> "USDT (ERC-20/BEP-20) &amp; Other EVM Stablecoins"</w:t>
       </w:r>
@@ -5954,19 +6081,22 @@
         <w:jc w:val="both"/>
         <w:rPr>
           <w:rFonts w:ascii="Aptos Display" w:hAnsi="Aptos Display"/>
-        </w:rPr>
-      </w:pPr>
-      <w:r>
-        <w:rPr>
-          <w:rFonts w:ascii="Aptos Display" w:hAnsi="Aptos Display"/>
-          <w:b/>
-          <w:bCs/>
+          <w:color w:val="538135" w:themeColor="accent6" w:themeShade="BF"/>
+        </w:rPr>
+      </w:pPr>
+      <w:r>
+        <w:rPr>
+          <w:rFonts w:ascii="Aptos Display" w:hAnsi="Aptos Display"/>
+          <w:b/>
+          <w:bCs/>
+          <w:color w:val="538135" w:themeColor="accent6" w:themeShade="BF"/>
         </w:rPr>
         <w:t>Description:</w:t>
       </w:r>
       <w:r>
         <w:rPr>
           <w:rFonts w:ascii="Aptos Display" w:hAnsi="Aptos Display"/>
+          <w:color w:val="538135" w:themeColor="accent6" w:themeShade="BF"/>
         </w:rPr>
         <w:t> Use the EVM wallet above for USDT and similar tokens.</w:t>
       </w:r>
@@ -5983,19 +6113,22 @@
         <w:jc w:val="both"/>
         <w:rPr>
           <w:rFonts w:ascii="Aptos Display" w:hAnsi="Aptos Display"/>
-        </w:rPr>
-      </w:pPr>
-      <w:r>
-        <w:rPr>
-          <w:rFonts w:ascii="Aptos Display" w:hAnsi="Aptos Display"/>
-          <w:b/>
-          <w:bCs/>
+          <w:color w:val="538135" w:themeColor="accent6" w:themeShade="BF"/>
+        </w:rPr>
+      </w:pPr>
+      <w:r>
+        <w:rPr>
+          <w:rFonts w:ascii="Aptos Display" w:hAnsi="Aptos Display"/>
+          <w:b/>
+          <w:bCs/>
+          <w:color w:val="538135" w:themeColor="accent6" w:themeShade="BF"/>
         </w:rPr>
         <w:t>Note:</w:t>
       </w:r>
       <w:r>
         <w:rPr>
           <w:rFonts w:ascii="Aptos Display" w:hAnsi="Aptos Display"/>
+          <w:color w:val="538135" w:themeColor="accent6" w:themeShade="BF"/>
         </w:rPr>
         <w:t> </w:t>
       </w:r>
@@ -6004,6 +6137,7 @@
           <w:rFonts w:ascii="Aptos Display" w:hAnsi="Aptos Display"/>
           <w:i/>
           <w:iCs/>
+          <w:color w:val="538135" w:themeColor="accent6" w:themeShade="BF"/>
         </w:rPr>
         <w:t>Clarify supported networks, and update the label to remove TRC-20 to prevent user confusion.</w:t>
       </w:r>
@@ -6019,13 +6153,15 @@
           <w:rFonts w:ascii="Aptos Display" w:hAnsi="Aptos Display"/>
           <w:b/>
           <w:bCs/>
-        </w:rPr>
-      </w:pPr>
-      <w:r>
-        <w:rPr>
-          <w:rFonts w:ascii="Aptos Display" w:hAnsi="Aptos Display"/>
-          <w:b/>
-          <w:bCs/>
+          <w:color w:val="538135" w:themeColor="accent6" w:themeShade="BF"/>
+        </w:rPr>
+      </w:pPr>
+      <w:r>
+        <w:rPr>
+          <w:rFonts w:ascii="Aptos Display" w:hAnsi="Aptos Display"/>
+          <w:b/>
+          <w:bCs/>
+          <w:color w:val="538135" w:themeColor="accent6" w:themeShade="BF"/>
         </w:rPr>
         <w:t>4. Other Crypto &amp; Major Ecosystem Tokens</w:t>
       </w:r>
@@ -6042,13 +6178,15 @@
         <w:jc w:val="both"/>
         <w:rPr>
           <w:rFonts w:ascii="Aptos Display" w:hAnsi="Aptos Display"/>
-        </w:rPr>
-      </w:pPr>
-      <w:r>
-        <w:rPr>
-          <w:rFonts w:ascii="Aptos Display" w:hAnsi="Aptos Display"/>
-          <w:b/>
-          <w:bCs/>
+          <w:color w:val="538135" w:themeColor="accent6" w:themeShade="BF"/>
+        </w:rPr>
+      </w:pPr>
+      <w:r>
+        <w:rPr>
+          <w:rFonts w:ascii="Aptos Display" w:hAnsi="Aptos Display"/>
+          <w:b/>
+          <w:bCs/>
+          <w:color w:val="538135" w:themeColor="accent6" w:themeShade="BF"/>
         </w:rPr>
         <w:t>For OKX Smart Wallet-Supported Networks:</w:t>
       </w:r>
@@ -6065,19 +6203,22 @@
         <w:jc w:val="both"/>
         <w:rPr>
           <w:rFonts w:ascii="Aptos Display" w:hAnsi="Aptos Display"/>
-        </w:rPr>
-      </w:pPr>
-      <w:r>
-        <w:rPr>
-          <w:rFonts w:ascii="Aptos Display" w:hAnsi="Aptos Display"/>
-          <w:b/>
-          <w:bCs/>
+          <w:color w:val="538135" w:themeColor="accent6" w:themeShade="BF"/>
+        </w:rPr>
+      </w:pPr>
+      <w:r>
+        <w:rPr>
+          <w:rFonts w:ascii="Aptos Display" w:hAnsi="Aptos Display"/>
+          <w:b/>
+          <w:bCs/>
+          <w:color w:val="538135" w:themeColor="accent6" w:themeShade="BF"/>
         </w:rPr>
         <w:t>Label:</w:t>
       </w:r>
       <w:r>
         <w:rPr>
           <w:rFonts w:ascii="Aptos Display" w:hAnsi="Aptos Display"/>
+          <w:color w:val="538135" w:themeColor="accent6" w:themeShade="BF"/>
         </w:rPr>
         <w:t> Show token (e.g., "SUI &amp; Popular SUI Ecosystem Tokens")</w:t>
       </w:r>
@@ -6094,19 +6235,22 @@
         <w:jc w:val="both"/>
         <w:rPr>
           <w:rFonts w:ascii="Aptos Display" w:hAnsi="Aptos Display"/>
-        </w:rPr>
-      </w:pPr>
-      <w:r>
-        <w:rPr>
-          <w:rFonts w:ascii="Aptos Display" w:hAnsi="Aptos Display"/>
-          <w:b/>
-          <w:bCs/>
+          <w:color w:val="538135" w:themeColor="accent6" w:themeShade="BF"/>
+        </w:rPr>
+      </w:pPr>
+      <w:r>
+        <w:rPr>
+          <w:rFonts w:ascii="Aptos Display" w:hAnsi="Aptos Display"/>
+          <w:b/>
+          <w:bCs/>
+          <w:color w:val="538135" w:themeColor="accent6" w:themeShade="BF"/>
         </w:rPr>
         <w:t>Description:</w:t>
       </w:r>
       <w:r>
         <w:rPr>
           <w:rFonts w:ascii="Aptos Display" w:hAnsi="Aptos Display"/>
+          <w:color w:val="538135" w:themeColor="accent6" w:themeShade="BF"/>
         </w:rPr>
         <w:t> "Send SUI or any major token supported on SUI network to this address."</w:t>
       </w:r>
@@ -6123,19 +6267,22 @@
         <w:jc w:val="both"/>
         <w:rPr>
           <w:rFonts w:ascii="Aptos Display" w:hAnsi="Aptos Display"/>
-        </w:rPr>
-      </w:pPr>
-      <w:r>
-        <w:rPr>
-          <w:rFonts w:ascii="Aptos Display" w:hAnsi="Aptos Display"/>
-          <w:b/>
-          <w:bCs/>
+          <w:color w:val="538135" w:themeColor="accent6" w:themeShade="BF"/>
+        </w:rPr>
+      </w:pPr>
+      <w:r>
+        <w:rPr>
+          <w:rFonts w:ascii="Aptos Display" w:hAnsi="Aptos Display"/>
+          <w:b/>
+          <w:bCs/>
+          <w:color w:val="538135" w:themeColor="accent6" w:themeShade="BF"/>
         </w:rPr>
         <w:t>Dropdown:</w:t>
       </w:r>
       <w:r>
         <w:rPr>
           <w:rFonts w:ascii="Aptos Display" w:hAnsi="Aptos Display"/>
+          <w:color w:val="538135" w:themeColor="accent6" w:themeShade="BF"/>
         </w:rPr>
         <w:t> When clicked, show a list of popular supported tokens for the ecosystem.</w:t>
       </w:r>
@@ -6152,13 +6299,15 @@
         <w:jc w:val="both"/>
         <w:rPr>
           <w:rFonts w:ascii="Aptos Display" w:hAnsi="Aptos Display"/>
-        </w:rPr>
-      </w:pPr>
-      <w:r>
-        <w:rPr>
-          <w:rFonts w:ascii="Aptos Display" w:hAnsi="Aptos Display"/>
-          <w:b/>
-          <w:bCs/>
+          <w:color w:val="538135" w:themeColor="accent6" w:themeShade="BF"/>
+        </w:rPr>
+      </w:pPr>
+      <w:r>
+        <w:rPr>
+          <w:rFonts w:ascii="Aptos Display" w:hAnsi="Aptos Display"/>
+          <w:b/>
+          <w:bCs/>
+          <w:color w:val="538135" w:themeColor="accent6" w:themeShade="BF"/>
         </w:rPr>
         <w:t>Fields:</w:t>
       </w:r>
@@ -6175,13 +6324,15 @@
         <w:jc w:val="both"/>
         <w:rPr>
           <w:rFonts w:ascii="Aptos Display" w:hAnsi="Aptos Display"/>
-        </w:rPr>
-      </w:pPr>
-      <w:r>
-        <w:rPr>
-          <w:rFonts w:ascii="Aptos Display" w:hAnsi="Aptos Display"/>
-          <w:b/>
-          <w:bCs/>
+          <w:color w:val="538135" w:themeColor="accent6" w:themeShade="BF"/>
+        </w:rPr>
+      </w:pPr>
+      <w:r>
+        <w:rPr>
+          <w:rFonts w:ascii="Aptos Display" w:hAnsi="Aptos Display"/>
+          <w:b/>
+          <w:bCs/>
+          <w:color w:val="538135" w:themeColor="accent6" w:themeShade="BF"/>
         </w:rPr>
         <w:t>Network-specific address</w:t>
       </w:r>
@@ -6198,19 +6349,22 @@
         <w:jc w:val="both"/>
         <w:rPr>
           <w:rFonts w:ascii="Aptos Display" w:hAnsi="Aptos Display"/>
-        </w:rPr>
-      </w:pPr>
-      <w:r>
-        <w:rPr>
-          <w:rFonts w:ascii="Aptos Display" w:hAnsi="Aptos Display"/>
-          <w:b/>
-          <w:bCs/>
+          <w:color w:val="538135" w:themeColor="accent6" w:themeShade="BF"/>
+        </w:rPr>
+      </w:pPr>
+      <w:r>
+        <w:rPr>
+          <w:rFonts w:ascii="Aptos Display" w:hAnsi="Aptos Display"/>
+          <w:b/>
+          <w:bCs/>
+          <w:color w:val="538135" w:themeColor="accent6" w:themeShade="BF"/>
         </w:rPr>
         <w:t>QR Code for each</w:t>
       </w:r>
       <w:r>
         <w:rPr>
           <w:rFonts w:ascii="Aptos Display" w:hAnsi="Aptos Display"/>
+          <w:color w:val="538135" w:themeColor="accent6" w:themeShade="BF"/>
         </w:rPr>
         <w:t> (input field for easy QR upload)</w:t>
       </w:r>
@@ -6227,13 +6381,15 @@
         <w:jc w:val="both"/>
         <w:rPr>
           <w:rFonts w:ascii="Aptos Display" w:hAnsi="Aptos Display"/>
-        </w:rPr>
-      </w:pPr>
-      <w:r>
-        <w:rPr>
-          <w:rFonts w:ascii="Aptos Display" w:hAnsi="Aptos Display"/>
-          <w:b/>
-          <w:bCs/>
+          <w:color w:val="538135" w:themeColor="accent6" w:themeShade="BF"/>
+        </w:rPr>
+      </w:pPr>
+      <w:r>
+        <w:rPr>
+          <w:rFonts w:ascii="Aptos Display" w:hAnsi="Aptos Display"/>
+          <w:b/>
+          <w:bCs/>
+          <w:color w:val="538135" w:themeColor="accent6" w:themeShade="BF"/>
         </w:rPr>
         <w:t>Non-OKX Supported Chains (</w:t>
       </w:r>
@@ -6243,6 +6399,7 @@
           <w:rFonts w:ascii="Aptos Display" w:hAnsi="Aptos Display"/>
           <w:b/>
           <w:bCs/>
+          <w:color w:val="538135" w:themeColor="accent6" w:themeShade="BF"/>
         </w:rPr>
         <w:t>Chainlink</w:t>
       </w:r>
@@ -6252,6 +6409,7 @@
           <w:rFonts w:ascii="Aptos Display" w:hAnsi="Aptos Display"/>
           <w:b/>
           <w:bCs/>
+          <w:color w:val="538135" w:themeColor="accent6" w:themeShade="BF"/>
         </w:rPr>
         <w:t>, XRP, Cardano):</w:t>
       </w:r>
@@ -6268,19 +6426,22 @@
         <w:jc w:val="both"/>
         <w:rPr>
           <w:rFonts w:ascii="Aptos Display" w:hAnsi="Aptos Display"/>
-        </w:rPr>
-      </w:pPr>
-      <w:r>
-        <w:rPr>
-          <w:rFonts w:ascii="Aptos Display" w:hAnsi="Aptos Display"/>
-          <w:b/>
-          <w:bCs/>
+          <w:color w:val="538135" w:themeColor="accent6" w:themeShade="BF"/>
+        </w:rPr>
+      </w:pPr>
+      <w:r>
+        <w:rPr>
+          <w:rFonts w:ascii="Aptos Display" w:hAnsi="Aptos Display"/>
+          <w:b/>
+          <w:bCs/>
+          <w:color w:val="538135" w:themeColor="accent6" w:themeShade="BF"/>
         </w:rPr>
         <w:t>Label:</w:t>
       </w:r>
       <w:r>
         <w:rPr>
           <w:rFonts w:ascii="Aptos Display" w:hAnsi="Aptos Display"/>
+          <w:color w:val="538135" w:themeColor="accent6" w:themeShade="BF"/>
         </w:rPr>
         <w:t> E.g., "</w:t>
       </w:r>
@@ -6288,6 +6449,7 @@
       <w:r>
         <w:rPr>
           <w:rFonts w:ascii="Aptos Display" w:hAnsi="Aptos Display"/>
+          <w:color w:val="538135" w:themeColor="accent6" w:themeShade="BF"/>
         </w:rPr>
         <w:t>Chainlink</w:t>
       </w:r>
@@ -6295,6 +6457,7 @@
       <w:r>
         <w:rPr>
           <w:rFonts w:ascii="Aptos Display" w:hAnsi="Aptos Display"/>
+          <w:color w:val="538135" w:themeColor="accent6" w:themeShade="BF"/>
         </w:rPr>
         <w:t xml:space="preserve"> (LINK) Donation," "XRP Donation," "Cardano (ADA) Donation"</w:t>
       </w:r>
@@ -6311,11 +6474,13 @@
         <w:jc w:val="both"/>
         <w:rPr>
           <w:rFonts w:ascii="Aptos Display" w:hAnsi="Aptos Display"/>
-        </w:rPr>
-      </w:pPr>
-      <w:r>
-        <w:rPr>
-          <w:rFonts w:ascii="Aptos Display" w:hAnsi="Aptos Display"/>
+          <w:color w:val="538135" w:themeColor="accent6" w:themeShade="BF"/>
+        </w:rPr>
+      </w:pPr>
+      <w:r>
+        <w:rPr>
+          <w:rFonts w:ascii="Aptos Display" w:hAnsi="Aptos Display"/>
+          <w:color w:val="538135" w:themeColor="accent6" w:themeShade="BF"/>
         </w:rPr>
         <w:t>Download trusted wallet apps for each, generate receiving addresses and QR codes, and update your page accordingly.</w:t>
       </w:r>
@@ -6331,13 +6496,15 @@
           <w:rFonts w:ascii="Aptos Display" w:hAnsi="Aptos Display"/>
           <w:b/>
           <w:bCs/>
-        </w:rPr>
-      </w:pPr>
-      <w:r>
-        <w:rPr>
-          <w:rFonts w:ascii="Aptos Display" w:hAnsi="Aptos Display"/>
-          <w:b/>
-          <w:bCs/>
+          <w:color w:val="538135" w:themeColor="accent6" w:themeShade="BF"/>
+        </w:rPr>
+      </w:pPr>
+      <w:r>
+        <w:rPr>
+          <w:rFonts w:ascii="Aptos Display" w:hAnsi="Aptos Display"/>
+          <w:b/>
+          <w:bCs/>
+          <w:color w:val="538135" w:themeColor="accent6" w:themeShade="BF"/>
         </w:rPr>
         <w:lastRenderedPageBreak/>
         <w:t>5. General UX Suggestions</w:t>
@@ -6355,19 +6522,22 @@
         <w:jc w:val="both"/>
         <w:rPr>
           <w:rFonts w:ascii="Aptos Display" w:hAnsi="Aptos Display"/>
-        </w:rPr>
-      </w:pPr>
-      <w:r>
-        <w:rPr>
-          <w:rFonts w:ascii="Aptos Display" w:hAnsi="Aptos Display"/>
-          <w:b/>
-          <w:bCs/>
+          <w:color w:val="538135" w:themeColor="accent6" w:themeShade="BF"/>
+        </w:rPr>
+      </w:pPr>
+      <w:r>
+        <w:rPr>
+          <w:rFonts w:ascii="Aptos Display" w:hAnsi="Aptos Display"/>
+          <w:b/>
+          <w:bCs/>
+          <w:color w:val="538135" w:themeColor="accent6" w:themeShade="BF"/>
         </w:rPr>
         <w:t>Dropdown Structure:</w:t>
       </w:r>
       <w:r>
         <w:rPr>
           <w:rFonts w:ascii="Aptos Display" w:hAnsi="Aptos Display"/>
+          <w:color w:val="538135" w:themeColor="accent6" w:themeShade="BF"/>
         </w:rPr>
         <w:t> For each token type/ecosystem, make the dropdown label read “SUI &amp; All Major Tokens,” “</w:t>
       </w:r>
@@ -6375,6 +6545,7 @@
       <w:r>
         <w:rPr>
           <w:rFonts w:ascii="Aptos Display" w:hAnsi="Aptos Display"/>
+          <w:color w:val="538135" w:themeColor="accent6" w:themeShade="BF"/>
         </w:rPr>
         <w:t>Arbitrum</w:t>
       </w:r>
@@ -6382,6 +6553,7 @@
       <w:r>
         <w:rPr>
           <w:rFonts w:ascii="Aptos Display" w:hAnsi="Aptos Display"/>
+          <w:color w:val="538135" w:themeColor="accent6" w:themeShade="BF"/>
         </w:rPr>
         <w:t xml:space="preserve"> &amp; Supported Tokens,” etc. When expanded, show icons/names for all major supported assets so users immediately know what's accepted.</w:t>
       </w:r>
@@ -6398,19 +6570,22 @@
         <w:jc w:val="both"/>
         <w:rPr>
           <w:rFonts w:ascii="Aptos Display" w:hAnsi="Aptos Display"/>
-        </w:rPr>
-      </w:pPr>
-      <w:r>
-        <w:rPr>
-          <w:rFonts w:ascii="Aptos Display" w:hAnsi="Aptos Display"/>
-          <w:b/>
-          <w:bCs/>
+          <w:color w:val="538135" w:themeColor="accent6" w:themeShade="BF"/>
+        </w:rPr>
+      </w:pPr>
+      <w:r>
+        <w:rPr>
+          <w:rFonts w:ascii="Aptos Display" w:hAnsi="Aptos Display"/>
+          <w:b/>
+          <w:bCs/>
+          <w:color w:val="538135" w:themeColor="accent6" w:themeShade="BF"/>
         </w:rPr>
         <w:t>Copy and QR:</w:t>
       </w:r>
       <w:r>
         <w:rPr>
           <w:rFonts w:ascii="Aptos Display" w:hAnsi="Aptos Display"/>
+          <w:color w:val="538135" w:themeColor="accent6" w:themeShade="BF"/>
         </w:rPr>
         <w:t> Always offer both the address for copy-paste and the QR for scan-to-pay.</w:t>
       </w:r>
@@ -6427,19 +6602,22 @@
         <w:jc w:val="both"/>
         <w:rPr>
           <w:rFonts w:ascii="Aptos Display" w:hAnsi="Aptos Display"/>
-        </w:rPr>
-      </w:pPr>
-      <w:r>
-        <w:rPr>
-          <w:rFonts w:ascii="Aptos Display" w:hAnsi="Aptos Display"/>
-          <w:b/>
-          <w:bCs/>
+          <w:color w:val="538135" w:themeColor="accent6" w:themeShade="BF"/>
+        </w:rPr>
+      </w:pPr>
+      <w:r>
+        <w:rPr>
+          <w:rFonts w:ascii="Aptos Display" w:hAnsi="Aptos Display"/>
+          <w:b/>
+          <w:bCs/>
+          <w:color w:val="538135" w:themeColor="accent6" w:themeShade="BF"/>
         </w:rPr>
         <w:t>Instructions:</w:t>
       </w:r>
       <w:r>
         <w:rPr>
           <w:rFonts w:ascii="Aptos Display" w:hAnsi="Aptos Display"/>
+          <w:color w:val="538135" w:themeColor="accent6" w:themeShade="BF"/>
         </w:rPr>
         <w:t> Add simple guides like, “Scan with your wallet app or copy the address to donate the token of your choice.”</w:t>
       </w:r>
@@ -6453,11 +6631,13 @@
         <w:jc w:val="both"/>
         <w:rPr>
           <w:rFonts w:ascii="Aptos Display" w:hAnsi="Aptos Display"/>
-        </w:rPr>
-      </w:pPr>
-      <w:r>
-        <w:rPr>
-          <w:rFonts w:ascii="Aptos Display" w:hAnsi="Aptos Display"/>
+          <w:color w:val="538135" w:themeColor="accent6" w:themeShade="BF"/>
+        </w:rPr>
+      </w:pPr>
+      <w:r>
+        <w:rPr>
+          <w:rFonts w:ascii="Aptos Display" w:hAnsi="Aptos Display"/>
+          <w:color w:val="538135" w:themeColor="accent6" w:themeShade="BF"/>
         </w:rPr>
         <w:pict w14:anchorId="06E3B584">
           <v:rect id="_x0000_i1042" style="width:0;height:.75pt" o:hralign="center" o:hrstd="t" o:hr="t" fillcolor="#a0a0a0" stroked="f"/>
@@ -6475,13 +6655,15 @@
           <w:rFonts w:ascii="Aptos Display" w:hAnsi="Aptos Display"/>
           <w:b/>
           <w:bCs/>
-        </w:rPr>
-      </w:pPr>
-      <w:r>
-        <w:rPr>
-          <w:rFonts w:ascii="Aptos Display" w:hAnsi="Aptos Display"/>
-          <w:b/>
-          <w:bCs/>
+          <w:color w:val="538135" w:themeColor="accent6" w:themeShade="BF"/>
+        </w:rPr>
+      </w:pPr>
+      <w:r>
+        <w:rPr>
+          <w:rFonts w:ascii="Aptos Display" w:hAnsi="Aptos Display"/>
+          <w:b/>
+          <w:bCs/>
+          <w:color w:val="538135" w:themeColor="accent6" w:themeShade="BF"/>
         </w:rPr>
         <w:t>Suggestions for Further Improvement:</w:t>
       </w:r>
@@ -6498,19 +6680,22 @@
         <w:jc w:val="both"/>
         <w:rPr>
           <w:rFonts w:ascii="Aptos Display" w:hAnsi="Aptos Display"/>
-        </w:rPr>
-      </w:pPr>
-      <w:r>
-        <w:rPr>
-          <w:rFonts w:ascii="Aptos Display" w:hAnsi="Aptos Display"/>
-          <w:b/>
-          <w:bCs/>
+          <w:color w:val="538135" w:themeColor="accent6" w:themeShade="BF"/>
+        </w:rPr>
+      </w:pPr>
+      <w:r>
+        <w:rPr>
+          <w:rFonts w:ascii="Aptos Display" w:hAnsi="Aptos Display"/>
+          <w:b/>
+          <w:bCs/>
+          <w:color w:val="538135" w:themeColor="accent6" w:themeShade="BF"/>
         </w:rPr>
         <w:t>Security Warning:</w:t>
       </w:r>
       <w:r>
         <w:rPr>
           <w:rFonts w:ascii="Aptos Display" w:hAnsi="Aptos Display"/>
+          <w:color w:val="538135" w:themeColor="accent6" w:themeShade="BF"/>
         </w:rPr>
         <w:t> Remind users to double-check networks and addresses before sending, to avoid lost funds.</w:t>
       </w:r>
@@ -6527,19 +6712,22 @@
         <w:jc w:val="both"/>
         <w:rPr>
           <w:rFonts w:ascii="Aptos Display" w:hAnsi="Aptos Display"/>
-        </w:rPr>
-      </w:pPr>
-      <w:r>
-        <w:rPr>
-          <w:rFonts w:ascii="Aptos Display" w:hAnsi="Aptos Display"/>
-          <w:b/>
-          <w:bCs/>
+          <w:color w:val="538135" w:themeColor="accent6" w:themeShade="BF"/>
+        </w:rPr>
+      </w:pPr>
+      <w:r>
+        <w:rPr>
+          <w:rFonts w:ascii="Aptos Display" w:hAnsi="Aptos Display"/>
+          <w:b/>
+          <w:bCs/>
+          <w:color w:val="538135" w:themeColor="accent6" w:themeShade="BF"/>
         </w:rPr>
         <w:t>Responsive Design:</w:t>
       </w:r>
       <w:r>
         <w:rPr>
           <w:rFonts w:ascii="Aptos Display" w:hAnsi="Aptos Display"/>
+          <w:color w:val="538135" w:themeColor="accent6" w:themeShade="BF"/>
         </w:rPr>
         <w:t> Make the QR/image fields mobile-friendly for easy wallet scanning.</w:t>
       </w:r>
@@ -6556,19 +6744,22 @@
         <w:jc w:val="both"/>
         <w:rPr>
           <w:rFonts w:ascii="Aptos Display" w:hAnsi="Aptos Display"/>
-        </w:rPr>
-      </w:pPr>
-      <w:r>
-        <w:rPr>
-          <w:rFonts w:ascii="Aptos Display" w:hAnsi="Aptos Display"/>
-          <w:b/>
-          <w:bCs/>
+          <w:color w:val="538135" w:themeColor="accent6" w:themeShade="BF"/>
+        </w:rPr>
+      </w:pPr>
+      <w:r>
+        <w:rPr>
+          <w:rFonts w:ascii="Aptos Display" w:hAnsi="Aptos Display"/>
+          <w:b/>
+          <w:bCs/>
+          <w:color w:val="538135" w:themeColor="accent6" w:themeShade="BF"/>
         </w:rPr>
         <w:t>Address Verification:</w:t>
       </w:r>
       <w:r>
         <w:rPr>
           <w:rFonts w:ascii="Aptos Display" w:hAnsi="Aptos Display"/>
+          <w:color w:val="538135" w:themeColor="accent6" w:themeShade="BF"/>
         </w:rPr>
         <w:t> Offer a "Copy Address" button beside each wallet for easy access and error reduction.</w:t>
       </w:r>
@@ -6585,19 +6776,22 @@
         <w:jc w:val="both"/>
         <w:rPr>
           <w:rFonts w:ascii="Aptos Display" w:hAnsi="Aptos Display"/>
-        </w:rPr>
-      </w:pPr>
-      <w:r>
-        <w:rPr>
-          <w:rFonts w:ascii="Aptos Display" w:hAnsi="Aptos Display"/>
-          <w:b/>
-          <w:bCs/>
+          <w:color w:val="538135" w:themeColor="accent6" w:themeShade="BF"/>
+        </w:rPr>
+      </w:pPr>
+      <w:r>
+        <w:rPr>
+          <w:rFonts w:ascii="Aptos Display" w:hAnsi="Aptos Display"/>
+          <w:b/>
+          <w:bCs/>
+          <w:color w:val="538135" w:themeColor="accent6" w:themeShade="BF"/>
         </w:rPr>
         <w:t>Donation Confirmation/Feedback:</w:t>
       </w:r>
       <w:r>
         <w:rPr>
           <w:rFonts w:ascii="Aptos Display" w:hAnsi="Aptos Display"/>
+          <w:color w:val="538135" w:themeColor="accent6" w:themeShade="BF"/>
         </w:rPr>
         <w:t> If possible, add a simple form for users to optionally confirm their donation or leave a message for you.</w:t>
       </w:r>
@@ -6866,6 +7060,610 @@
           <v:rect id="_x0000_i1044" style="width:0;height:.75pt" o:hralign="center" o:hrstd="t" o:hr="t" fillcolor="#a0a0a0" stroked="f"/>
         </w:pict>
       </w:r>
+    </w:p>
+    <w:p>
+      <w:pPr>
+        <w:tabs>
+          <w:tab w:val="left" w:pos="3804"/>
+        </w:tabs>
+        <w:ind w:left="720"/>
+        <w:jc w:val="both"/>
+        <w:rPr>
+          <w:rFonts w:ascii="Aptos Display" w:hAnsi="Aptos Display"/>
+          <w:b/>
+          <w:bCs/>
+        </w:rPr>
+      </w:pPr>
+    </w:p>
+    <w:p>
+      <w:pPr>
+        <w:tabs>
+          <w:tab w:val="left" w:pos="3804"/>
+        </w:tabs>
+        <w:ind w:left="720"/>
+        <w:jc w:val="both"/>
+        <w:rPr>
+          <w:rFonts w:ascii="Aptos Display" w:hAnsi="Aptos Display"/>
+          <w:b/>
+          <w:bCs/>
+        </w:rPr>
+      </w:pPr>
+      <w:r>
+        <w:rPr>
+          <w:rFonts w:ascii="Segoe UI Emoji" w:hAnsi="Segoe UI Emoji" w:cs="Segoe UI Emoji"/>
+          <w:b/>
+          <w:bCs/>
+        </w:rPr>
+        <w:lastRenderedPageBreak/>
+        <w:t>💰</w:t>
+      </w:r>
+      <w:r>
+        <w:rPr>
+          <w:rFonts w:ascii="Aptos Display" w:hAnsi="Aptos Display"/>
+          <w:b/>
+          <w:bCs/>
+        </w:rPr>
+        <w:t xml:space="preserve"> How Ads Revenue Works</w:t>
+      </w:r>
+    </w:p>
+    <w:p>
+      <w:pPr>
+        <w:tabs>
+          <w:tab w:val="left" w:pos="3804"/>
+        </w:tabs>
+        <w:ind w:left="720"/>
+        <w:jc w:val="both"/>
+        <w:rPr>
+          <w:rFonts w:ascii="Aptos Display" w:hAnsi="Aptos Display"/>
+        </w:rPr>
+      </w:pPr>
+      <w:r>
+        <w:rPr>
+          <w:rFonts w:ascii="Aptos Display" w:hAnsi="Aptos Display"/>
+        </w:rPr>
+        <w:t>Built-In Monetization:</w:t>
+      </w:r>
+    </w:p>
+    <w:p>
+      <w:pPr>
+        <w:numPr>
+          <w:ilvl w:val="0"/>
+          <w:numId w:val="41"/>
+        </w:numPr>
+        <w:tabs>
+          <w:tab w:val="left" w:pos="3804"/>
+        </w:tabs>
+        <w:jc w:val="both"/>
+        <w:rPr>
+          <w:rFonts w:ascii="Aptos Display" w:hAnsi="Aptos Display"/>
+        </w:rPr>
+      </w:pPr>
+      <w:r>
+        <w:rPr>
+          <w:rFonts w:ascii="Aptos Display" w:hAnsi="Aptos Display"/>
+        </w:rPr>
+        <w:t>Your Explorer Referrals </w:t>
+      </w:r>
+      <w:r>
+        <w:rPr>
+          <w:rFonts w:ascii="Segoe UI Emoji" w:hAnsi="Segoe UI Emoji" w:cs="Segoe UI Emoji"/>
+        </w:rPr>
+        <w:t>✅</w:t>
+      </w:r>
+      <w:r>
+        <w:rPr>
+          <w:rFonts w:ascii="Aptos Display" w:hAnsi="Aptos Display"/>
+        </w:rPr>
+        <w:t xml:space="preserve"> Already working!</w:t>
+      </w:r>
+    </w:p>
+    <w:p>
+      <w:pPr>
+        <w:numPr>
+          <w:ilvl w:val="1"/>
+          <w:numId w:val="41"/>
+        </w:numPr>
+        <w:tabs>
+          <w:tab w:val="left" w:pos="3804"/>
+        </w:tabs>
+        <w:jc w:val="both"/>
+        <w:rPr>
+          <w:rFonts w:ascii="Aptos Display" w:hAnsi="Aptos Display"/>
+        </w:rPr>
+      </w:pPr>
+      <w:r>
+        <w:rPr>
+          <w:rFonts w:ascii="Aptos Display" w:hAnsi="Aptos Display"/>
+        </w:rPr>
+        <w:t>Every airdrop click uses YOUR referral code</w:t>
+      </w:r>
+    </w:p>
+    <w:p>
+      <w:pPr>
+        <w:numPr>
+          <w:ilvl w:val="1"/>
+          <w:numId w:val="41"/>
+        </w:numPr>
+        <w:tabs>
+          <w:tab w:val="left" w:pos="3804"/>
+        </w:tabs>
+        <w:jc w:val="both"/>
+        <w:rPr>
+          <w:rFonts w:ascii="Aptos Display" w:hAnsi="Aptos Display"/>
+        </w:rPr>
+      </w:pPr>
+      <w:r>
+        <w:rPr>
+          <w:rFonts w:ascii="Aptos Display" w:hAnsi="Aptos Display"/>
+        </w:rPr>
+        <w:t>Tracked in analytics</w:t>
+      </w:r>
+    </w:p>
+    <w:p>
+      <w:pPr>
+        <w:numPr>
+          <w:ilvl w:val="0"/>
+          <w:numId w:val="41"/>
+        </w:numPr>
+        <w:tabs>
+          <w:tab w:val="left" w:pos="3804"/>
+        </w:tabs>
+        <w:jc w:val="both"/>
+        <w:rPr>
+          <w:rFonts w:ascii="Aptos Display" w:hAnsi="Aptos Display"/>
+        </w:rPr>
+      </w:pPr>
+      <w:r>
+        <w:rPr>
+          <w:rFonts w:ascii="Aptos Display" w:hAnsi="Aptos Display"/>
+        </w:rPr>
+        <w:t>Google AdSense (Recommended)</w:t>
+      </w:r>
+    </w:p>
+    <w:p>
+      <w:pPr>
+        <w:numPr>
+          <w:ilvl w:val="1"/>
+          <w:numId w:val="41"/>
+        </w:numPr>
+        <w:tabs>
+          <w:tab w:val="left" w:pos="3804"/>
+        </w:tabs>
+        <w:jc w:val="both"/>
+        <w:rPr>
+          <w:rFonts w:ascii="Aptos Display" w:hAnsi="Aptos Display"/>
+        </w:rPr>
+      </w:pPr>
+      <w:r>
+        <w:rPr>
+          <w:rFonts w:ascii="Aptos Display" w:hAnsi="Aptos Display"/>
+        </w:rPr>
+        <w:t>Apply at google.com/</w:t>
+      </w:r>
+      <w:proofErr w:type="spellStart"/>
+      <w:r>
+        <w:rPr>
+          <w:rFonts w:ascii="Aptos Display" w:hAnsi="Aptos Display"/>
+        </w:rPr>
+        <w:t>adsense</w:t>
+      </w:r>
+      <w:proofErr w:type="spellEnd"/>
+    </w:p>
+    <w:p>
+      <w:pPr>
+        <w:numPr>
+          <w:ilvl w:val="1"/>
+          <w:numId w:val="41"/>
+        </w:numPr>
+        <w:tabs>
+          <w:tab w:val="left" w:pos="3804"/>
+        </w:tabs>
+        <w:jc w:val="both"/>
+        <w:rPr>
+          <w:rFonts w:ascii="Aptos Display" w:hAnsi="Aptos Display"/>
+        </w:rPr>
+      </w:pPr>
+      <w:r>
+        <w:rPr>
+          <w:rFonts w:ascii="Aptos Display" w:hAnsi="Aptos Display"/>
+        </w:rPr>
+        <w:t>Place ads on high-traffic pages</w:t>
+      </w:r>
+    </w:p>
+    <w:p>
+      <w:pPr>
+        <w:numPr>
+          <w:ilvl w:val="1"/>
+          <w:numId w:val="41"/>
+        </w:numPr>
+        <w:tabs>
+          <w:tab w:val="left" w:pos="3804"/>
+        </w:tabs>
+        <w:jc w:val="both"/>
+        <w:rPr>
+          <w:rFonts w:ascii="Aptos Display" w:hAnsi="Aptos Display"/>
+        </w:rPr>
+      </w:pPr>
+      <w:r>
+        <w:rPr>
+          <w:rFonts w:ascii="Aptos Display" w:hAnsi="Aptos Display"/>
+        </w:rPr>
+        <w:t>Earn $2-5 per 1000 page views</w:t>
+      </w:r>
+    </w:p>
+    <w:p>
+      <w:pPr>
+        <w:numPr>
+          <w:ilvl w:val="1"/>
+          <w:numId w:val="41"/>
+        </w:numPr>
+        <w:tabs>
+          <w:tab w:val="left" w:pos="3804"/>
+        </w:tabs>
+        <w:jc w:val="both"/>
+        <w:rPr>
+          <w:rFonts w:ascii="Aptos Display" w:hAnsi="Aptos Display"/>
+        </w:rPr>
+      </w:pPr>
+      <w:r>
+        <w:rPr>
+          <w:rFonts w:ascii="Aptos Display" w:hAnsi="Aptos Display"/>
+        </w:rPr>
+        <w:t>Crypto niche = higher CPM</w:t>
+      </w:r>
+    </w:p>
+    <w:p>
+      <w:pPr>
+        <w:numPr>
+          <w:ilvl w:val="0"/>
+          <w:numId w:val="41"/>
+        </w:numPr>
+        <w:tabs>
+          <w:tab w:val="left" w:pos="3804"/>
+        </w:tabs>
+        <w:jc w:val="both"/>
+        <w:rPr>
+          <w:rFonts w:ascii="Aptos Display" w:hAnsi="Aptos Display"/>
+        </w:rPr>
+      </w:pPr>
+      <w:r>
+        <w:rPr>
+          <w:rFonts w:ascii="Aptos Display" w:hAnsi="Aptos Display"/>
+        </w:rPr>
+        <w:t>Crypto Affiliate Programs</w:t>
+      </w:r>
+    </w:p>
+    <w:p>
+      <w:pPr>
+        <w:numPr>
+          <w:ilvl w:val="1"/>
+          <w:numId w:val="41"/>
+        </w:numPr>
+        <w:tabs>
+          <w:tab w:val="left" w:pos="3804"/>
+        </w:tabs>
+        <w:jc w:val="both"/>
+        <w:rPr>
+          <w:rFonts w:ascii="Aptos Display" w:hAnsi="Aptos Display"/>
+        </w:rPr>
+      </w:pPr>
+      <w:r>
+        <w:rPr>
+          <w:rFonts w:ascii="Aptos Display" w:hAnsi="Aptos Display"/>
+        </w:rPr>
+        <w:t>Binance: Up to 50% of trading fees</w:t>
+      </w:r>
+    </w:p>
+    <w:p>
+      <w:pPr>
+        <w:numPr>
+          <w:ilvl w:val="1"/>
+          <w:numId w:val="41"/>
+        </w:numPr>
+        <w:tabs>
+          <w:tab w:val="left" w:pos="3804"/>
+        </w:tabs>
+        <w:jc w:val="both"/>
+        <w:rPr>
+          <w:rFonts w:ascii="Aptos Display" w:hAnsi="Aptos Display"/>
+        </w:rPr>
+      </w:pPr>
+      <w:r>
+        <w:rPr>
+          <w:rFonts w:ascii="Aptos Display" w:hAnsi="Aptos Display"/>
+        </w:rPr>
+        <w:t>Coinbase: $10 per signup</w:t>
+      </w:r>
+    </w:p>
+    <w:p>
+      <w:pPr>
+        <w:numPr>
+          <w:ilvl w:val="1"/>
+          <w:numId w:val="41"/>
+        </w:numPr>
+        <w:tabs>
+          <w:tab w:val="left" w:pos="3804"/>
+        </w:tabs>
+        <w:jc w:val="both"/>
+        <w:rPr>
+          <w:rFonts w:ascii="Aptos Display" w:hAnsi="Aptos Display"/>
+        </w:rPr>
+      </w:pPr>
+      <w:r>
+        <w:rPr>
+          <w:rFonts w:ascii="Aptos Display" w:hAnsi="Aptos Display"/>
+        </w:rPr>
+        <w:t>Passive income from user signups</w:t>
+      </w:r>
+    </w:p>
+    <w:p>
+      <w:pPr>
+        <w:numPr>
+          <w:ilvl w:val="0"/>
+          <w:numId w:val="41"/>
+        </w:numPr>
+        <w:tabs>
+          <w:tab w:val="left" w:pos="3804"/>
+        </w:tabs>
+        <w:jc w:val="both"/>
+        <w:rPr>
+          <w:rFonts w:ascii="Aptos Display" w:hAnsi="Aptos Display"/>
+        </w:rPr>
+      </w:pPr>
+      <w:r>
+        <w:rPr>
+          <w:rFonts w:ascii="Aptos Display" w:hAnsi="Aptos Display"/>
+        </w:rPr>
+        <w:t>Sponsored Airdrops</w:t>
+      </w:r>
+    </w:p>
+    <w:p>
+      <w:pPr>
+        <w:numPr>
+          <w:ilvl w:val="1"/>
+          <w:numId w:val="41"/>
+        </w:numPr>
+        <w:tabs>
+          <w:tab w:val="left" w:pos="3804"/>
+        </w:tabs>
+        <w:jc w:val="both"/>
+        <w:rPr>
+          <w:rFonts w:ascii="Aptos Display" w:hAnsi="Aptos Display"/>
+        </w:rPr>
+      </w:pPr>
+      <w:r>
+        <w:rPr>
+          <w:rFonts w:ascii="Aptos Display" w:hAnsi="Aptos Display"/>
+        </w:rPr>
+        <w:t>Charge projects for "Featured" placement</w:t>
+      </w:r>
+    </w:p>
+    <w:p>
+      <w:pPr>
+        <w:numPr>
+          <w:ilvl w:val="1"/>
+          <w:numId w:val="41"/>
+        </w:numPr>
+        <w:tabs>
+          <w:tab w:val="left" w:pos="3804"/>
+        </w:tabs>
+        <w:jc w:val="both"/>
+        <w:rPr>
+          <w:rFonts w:ascii="Aptos Display" w:hAnsi="Aptos Display"/>
+        </w:rPr>
+      </w:pPr>
+      <w:r>
+        <w:rPr>
+          <w:rFonts w:ascii="Aptos Display" w:hAnsi="Aptos Display"/>
+        </w:rPr>
+        <w:t>$100-500 per week</w:t>
+      </w:r>
+    </w:p>
+    <w:p>
+      <w:pPr>
+        <w:numPr>
+          <w:ilvl w:val="1"/>
+          <w:numId w:val="41"/>
+        </w:numPr>
+        <w:tabs>
+          <w:tab w:val="left" w:pos="3804"/>
+        </w:tabs>
+        <w:jc w:val="both"/>
+        <w:rPr>
+          <w:rFonts w:ascii="Aptos Display" w:hAnsi="Aptos Display"/>
+        </w:rPr>
+      </w:pPr>
+      <w:r>
+        <w:rPr>
+          <w:rFonts w:ascii="Aptos Display" w:hAnsi="Aptos Display"/>
+        </w:rPr>
+        <w:t>You control visibility</w:t>
+      </w:r>
+    </w:p>
+    <w:p>
+      <w:pPr>
+        <w:tabs>
+          <w:tab w:val="left" w:pos="3804"/>
+        </w:tabs>
+        <w:ind w:left="720"/>
+        <w:jc w:val="both"/>
+        <w:rPr>
+          <w:rFonts w:ascii="Aptos Display" w:hAnsi="Aptos Display"/>
+        </w:rPr>
+      </w:pPr>
+      <w:r>
+        <w:rPr>
+          <w:rFonts w:ascii="Aptos Display" w:hAnsi="Aptos Display"/>
+        </w:rPr>
+        <w:t>Revenue Potential (1000 daily users):</w:t>
+      </w:r>
+    </w:p>
+    <w:p>
+      <w:pPr>
+        <w:numPr>
+          <w:ilvl w:val="0"/>
+          <w:numId w:val="42"/>
+        </w:numPr>
+        <w:tabs>
+          <w:tab w:val="left" w:pos="3804"/>
+        </w:tabs>
+        <w:jc w:val="both"/>
+        <w:rPr>
+          <w:rFonts w:ascii="Aptos Display" w:hAnsi="Aptos Display"/>
+        </w:rPr>
+      </w:pPr>
+      <w:r>
+        <w:rPr>
+          <w:rFonts w:ascii="Aptos Display" w:hAnsi="Aptos Display"/>
+        </w:rPr>
+        <w:t>AdSense: $50-200/</w:t>
+      </w:r>
+      <w:proofErr w:type="spellStart"/>
+      <w:r>
+        <w:rPr>
+          <w:rFonts w:ascii="Aptos Display" w:hAnsi="Aptos Display"/>
+        </w:rPr>
+        <w:t>mo</w:t>
+      </w:r>
+      <w:proofErr w:type="spellEnd"/>
+    </w:p>
+    <w:p>
+      <w:pPr>
+        <w:numPr>
+          <w:ilvl w:val="0"/>
+          <w:numId w:val="42"/>
+        </w:numPr>
+        <w:tabs>
+          <w:tab w:val="left" w:pos="3804"/>
+        </w:tabs>
+        <w:jc w:val="both"/>
+        <w:rPr>
+          <w:rFonts w:ascii="Aptos Display" w:hAnsi="Aptos Display"/>
+        </w:rPr>
+      </w:pPr>
+      <w:r>
+        <w:rPr>
+          <w:rFonts w:ascii="Aptos Display" w:hAnsi="Aptos Display"/>
+        </w:rPr>
+        <w:t>Affiliates: $200-1000/</w:t>
+      </w:r>
+      <w:proofErr w:type="spellStart"/>
+      <w:r>
+        <w:rPr>
+          <w:rFonts w:ascii="Aptos Display" w:hAnsi="Aptos Display"/>
+        </w:rPr>
+        <w:t>mo</w:t>
+      </w:r>
+      <w:proofErr w:type="spellEnd"/>
+    </w:p>
+    <w:p>
+      <w:pPr>
+        <w:numPr>
+          <w:ilvl w:val="0"/>
+          <w:numId w:val="42"/>
+        </w:numPr>
+        <w:tabs>
+          <w:tab w:val="left" w:pos="3804"/>
+        </w:tabs>
+        <w:jc w:val="both"/>
+        <w:rPr>
+          <w:rFonts w:ascii="Aptos Display" w:hAnsi="Aptos Display"/>
+        </w:rPr>
+      </w:pPr>
+      <w:r>
+        <w:rPr>
+          <w:rFonts w:ascii="Aptos Display" w:hAnsi="Aptos Display"/>
+        </w:rPr>
+        <w:t>Premium: $500-5000/</w:t>
+      </w:r>
+      <w:proofErr w:type="spellStart"/>
+      <w:r>
+        <w:rPr>
+          <w:rFonts w:ascii="Aptos Display" w:hAnsi="Aptos Display"/>
+        </w:rPr>
+        <w:t>mo</w:t>
+      </w:r>
+      <w:proofErr w:type="spellEnd"/>
+    </w:p>
+    <w:p>
+      <w:pPr>
+        <w:numPr>
+          <w:ilvl w:val="0"/>
+          <w:numId w:val="42"/>
+        </w:numPr>
+        <w:tabs>
+          <w:tab w:val="left" w:pos="3804"/>
+        </w:tabs>
+        <w:jc w:val="both"/>
+        <w:rPr>
+          <w:rFonts w:ascii="Aptos Display" w:hAnsi="Aptos Display"/>
+        </w:rPr>
+      </w:pPr>
+      <w:r>
+        <w:rPr>
+          <w:rFonts w:ascii="Aptos Display" w:hAnsi="Aptos Display"/>
+        </w:rPr>
+        <w:t>Sponsored: $400-2000/</w:t>
+      </w:r>
+      <w:proofErr w:type="spellStart"/>
+      <w:r>
+        <w:rPr>
+          <w:rFonts w:ascii="Aptos Display" w:hAnsi="Aptos Display"/>
+        </w:rPr>
+        <w:t>mo</w:t>
+      </w:r>
+      <w:proofErr w:type="spellEnd"/>
+    </w:p>
+    <w:p>
+      <w:pPr>
+        <w:numPr>
+          <w:ilvl w:val="0"/>
+          <w:numId w:val="42"/>
+        </w:numPr>
+        <w:tabs>
+          <w:tab w:val="left" w:pos="3804"/>
+        </w:tabs>
+        <w:jc w:val="both"/>
+        <w:rPr>
+          <w:rFonts w:ascii="Aptos Display" w:hAnsi="Aptos Display"/>
+        </w:rPr>
+      </w:pPr>
+      <w:r>
+        <w:rPr>
+          <w:rFonts w:ascii="Aptos Display" w:hAnsi="Aptos Display"/>
+        </w:rPr>
+        <w:t>Total: $1,150 - $8,200/month </w:t>
+      </w:r>
+      <w:r>
+        <w:rPr>
+          <w:rFonts w:ascii="Segoe UI Emoji" w:hAnsi="Segoe UI Emoji" w:cs="Segoe UI Emoji"/>
+        </w:rPr>
+        <w:t>💰</w:t>
+      </w:r>
+    </w:p>
+    <w:p>
+      <w:pPr>
+        <w:tabs>
+          <w:tab w:val="left" w:pos="3804"/>
+        </w:tabs>
+        <w:ind w:left="720"/>
+        <w:jc w:val="both"/>
+        <w:rPr>
+          <w:rFonts w:ascii="Aptos Display" w:hAnsi="Aptos Display"/>
+        </w:rPr>
+      </w:pPr>
+    </w:p>
+    <w:p>
+      <w:pPr>
+        <w:tabs>
+          <w:tab w:val="left" w:pos="3804"/>
+        </w:tabs>
+        <w:ind w:left="720"/>
+        <w:jc w:val="both"/>
+        <w:rPr>
+          <w:rFonts w:ascii="Aptos Display" w:hAnsi="Aptos Display"/>
+        </w:rPr>
+      </w:pPr>
     </w:p>
     <w:p>
       <w:pPr>
@@ -7394,6 +8192,155 @@
     </w:lvl>
   </w:abstractNum>
   <w:abstractNum w:abstractNumId="3" w15:restartNumberingAfterBreak="0">
+    <w:nsid w:val="0F741588"/>
+    <w:multiLevelType w:val="multilevel"/>
+    <w:tmpl w:val="487E8464"/>
+    <w:lvl w:ilvl="0">
+      <w:start w:val="1"/>
+      <w:numFmt w:val="bullet"/>
+      <w:lvlText w:val=""/>
+      <w:lvlJc w:val="left"/>
+      <w:pPr>
+        <w:tabs>
+          <w:tab w:val="num" w:pos="720"/>
+        </w:tabs>
+        <w:ind w:left="720" w:hanging="360"/>
+      </w:pPr>
+      <w:rPr>
+        <w:rFonts w:ascii="Symbol" w:hAnsi="Symbol" w:hint="default"/>
+        <w:sz w:val="20"/>
+      </w:rPr>
+    </w:lvl>
+    <w:lvl w:ilvl="1" w:tentative="1">
+      <w:start w:val="1"/>
+      <w:numFmt w:val="bullet"/>
+      <w:lvlText w:val=""/>
+      <w:lvlJc w:val="left"/>
+      <w:pPr>
+        <w:tabs>
+          <w:tab w:val="num" w:pos="1440"/>
+        </w:tabs>
+        <w:ind w:left="1440" w:hanging="360"/>
+      </w:pPr>
+      <w:rPr>
+        <w:rFonts w:ascii="Symbol" w:hAnsi="Symbol" w:hint="default"/>
+        <w:sz w:val="20"/>
+      </w:rPr>
+    </w:lvl>
+    <w:lvl w:ilvl="2" w:tentative="1">
+      <w:start w:val="1"/>
+      <w:numFmt w:val="bullet"/>
+      <w:lvlText w:val=""/>
+      <w:lvlJc w:val="left"/>
+      <w:pPr>
+        <w:tabs>
+          <w:tab w:val="num" w:pos="2160"/>
+        </w:tabs>
+        <w:ind w:left="2160" w:hanging="360"/>
+      </w:pPr>
+      <w:rPr>
+        <w:rFonts w:ascii="Symbol" w:hAnsi="Symbol" w:hint="default"/>
+        <w:sz w:val="20"/>
+      </w:rPr>
+    </w:lvl>
+    <w:lvl w:ilvl="3" w:tentative="1">
+      <w:start w:val="1"/>
+      <w:numFmt w:val="bullet"/>
+      <w:lvlText w:val=""/>
+      <w:lvlJc w:val="left"/>
+      <w:pPr>
+        <w:tabs>
+          <w:tab w:val="num" w:pos="2880"/>
+        </w:tabs>
+        <w:ind w:left="2880" w:hanging="360"/>
+      </w:pPr>
+      <w:rPr>
+        <w:rFonts w:ascii="Symbol" w:hAnsi="Symbol" w:hint="default"/>
+        <w:sz w:val="20"/>
+      </w:rPr>
+    </w:lvl>
+    <w:lvl w:ilvl="4" w:tentative="1">
+      <w:start w:val="1"/>
+      <w:numFmt w:val="bullet"/>
+      <w:lvlText w:val=""/>
+      <w:lvlJc w:val="left"/>
+      <w:pPr>
+        <w:tabs>
+          <w:tab w:val="num" w:pos="3600"/>
+        </w:tabs>
+        <w:ind w:left="3600" w:hanging="360"/>
+      </w:pPr>
+      <w:rPr>
+        <w:rFonts w:ascii="Symbol" w:hAnsi="Symbol" w:hint="default"/>
+        <w:sz w:val="20"/>
+      </w:rPr>
+    </w:lvl>
+    <w:lvl w:ilvl="5" w:tentative="1">
+      <w:start w:val="1"/>
+      <w:numFmt w:val="bullet"/>
+      <w:lvlText w:val=""/>
+      <w:lvlJc w:val="left"/>
+      <w:pPr>
+        <w:tabs>
+          <w:tab w:val="num" w:pos="4320"/>
+        </w:tabs>
+        <w:ind w:left="4320" w:hanging="360"/>
+      </w:pPr>
+      <w:rPr>
+        <w:rFonts w:ascii="Symbol" w:hAnsi="Symbol" w:hint="default"/>
+        <w:sz w:val="20"/>
+      </w:rPr>
+    </w:lvl>
+    <w:lvl w:ilvl="6" w:tentative="1">
+      <w:start w:val="1"/>
+      <w:numFmt w:val="bullet"/>
+      <w:lvlText w:val=""/>
+      <w:lvlJc w:val="left"/>
+      <w:pPr>
+        <w:tabs>
+          <w:tab w:val="num" w:pos="5040"/>
+        </w:tabs>
+        <w:ind w:left="5040" w:hanging="360"/>
+      </w:pPr>
+      <w:rPr>
+        <w:rFonts w:ascii="Symbol" w:hAnsi="Symbol" w:hint="default"/>
+        <w:sz w:val="20"/>
+      </w:rPr>
+    </w:lvl>
+    <w:lvl w:ilvl="7" w:tentative="1">
+      <w:start w:val="1"/>
+      <w:numFmt w:val="bullet"/>
+      <w:lvlText w:val=""/>
+      <w:lvlJc w:val="left"/>
+      <w:pPr>
+        <w:tabs>
+          <w:tab w:val="num" w:pos="5760"/>
+        </w:tabs>
+        <w:ind w:left="5760" w:hanging="360"/>
+      </w:pPr>
+      <w:rPr>
+        <w:rFonts w:ascii="Symbol" w:hAnsi="Symbol" w:hint="default"/>
+        <w:sz w:val="20"/>
+      </w:rPr>
+    </w:lvl>
+    <w:lvl w:ilvl="8" w:tentative="1">
+      <w:start w:val="1"/>
+      <w:numFmt w:val="bullet"/>
+      <w:lvlText w:val=""/>
+      <w:lvlJc w:val="left"/>
+      <w:pPr>
+        <w:tabs>
+          <w:tab w:val="num" w:pos="6480"/>
+        </w:tabs>
+        <w:ind w:left="6480" w:hanging="360"/>
+      </w:pPr>
+      <w:rPr>
+        <w:rFonts w:ascii="Symbol" w:hAnsi="Symbol" w:hint="default"/>
+        <w:sz w:val="20"/>
+      </w:rPr>
+    </w:lvl>
+  </w:abstractNum>
+  <w:abstractNum w:abstractNumId="4" w15:restartNumberingAfterBreak="0">
     <w:nsid w:val="0FC94A3D"/>
     <w:multiLevelType w:val="multilevel"/>
     <w:tmpl w:val="B622AFCA"/>
@@ -7542,7 +8489,7 @@
       </w:rPr>
     </w:lvl>
   </w:abstractNum>
-  <w:abstractNum w:abstractNumId="4" w15:restartNumberingAfterBreak="0">
+  <w:abstractNum w:abstractNumId="5" w15:restartNumberingAfterBreak="0">
     <w:nsid w:val="17217F0D"/>
     <w:multiLevelType w:val="multilevel"/>
     <w:tmpl w:val="F7868DFE"/>
@@ -7659,7 +8606,7 @@
       </w:pPr>
     </w:lvl>
   </w:abstractNum>
-  <w:abstractNum w:abstractNumId="5" w15:restartNumberingAfterBreak="0">
+  <w:abstractNum w:abstractNumId="6" w15:restartNumberingAfterBreak="0">
     <w:nsid w:val="1CB205F1"/>
     <w:multiLevelType w:val="multilevel"/>
     <w:tmpl w:val="3EDE14CE"/>
@@ -7808,7 +8755,7 @@
       </w:rPr>
     </w:lvl>
   </w:abstractNum>
-  <w:abstractNum w:abstractNumId="6" w15:restartNumberingAfterBreak="0">
+  <w:abstractNum w:abstractNumId="7" w15:restartNumberingAfterBreak="0">
     <w:nsid w:val="1F5A03D8"/>
     <w:multiLevelType w:val="multilevel"/>
     <w:tmpl w:val="4F76D142"/>
@@ -7957,7 +8904,7 @@
       </w:rPr>
     </w:lvl>
   </w:abstractNum>
-  <w:abstractNum w:abstractNumId="7" w15:restartNumberingAfterBreak="0">
+  <w:abstractNum w:abstractNumId="8" w15:restartNumberingAfterBreak="0">
     <w:nsid w:val="25E32618"/>
     <w:multiLevelType w:val="multilevel"/>
     <w:tmpl w:val="6082FAAC"/>
@@ -8106,7 +9053,7 @@
       </w:rPr>
     </w:lvl>
   </w:abstractNum>
-  <w:abstractNum w:abstractNumId="8" w15:restartNumberingAfterBreak="0">
+  <w:abstractNum w:abstractNumId="9" w15:restartNumberingAfterBreak="0">
     <w:nsid w:val="2D2B7DC6"/>
     <w:multiLevelType w:val="multilevel"/>
     <w:tmpl w:val="B4443078"/>
@@ -8223,7 +9170,7 @@
       </w:pPr>
     </w:lvl>
   </w:abstractNum>
-  <w:abstractNum w:abstractNumId="9" w15:restartNumberingAfterBreak="0">
+  <w:abstractNum w:abstractNumId="10" w15:restartNumberingAfterBreak="0">
     <w:nsid w:val="2DC8101C"/>
     <w:multiLevelType w:val="hybridMultilevel"/>
     <w:tmpl w:val="DCE4CD7E"/>
@@ -8312,7 +9259,7 @@
       </w:pPr>
     </w:lvl>
   </w:abstractNum>
-  <w:abstractNum w:abstractNumId="10" w15:restartNumberingAfterBreak="0">
+  <w:abstractNum w:abstractNumId="11" w15:restartNumberingAfterBreak="0">
     <w:nsid w:val="3890223C"/>
     <w:multiLevelType w:val="multilevel"/>
     <w:tmpl w:val="200E100A"/>
@@ -8461,7 +9408,7 @@
       </w:rPr>
     </w:lvl>
   </w:abstractNum>
-  <w:abstractNum w:abstractNumId="11" w15:restartNumberingAfterBreak="0">
+  <w:abstractNum w:abstractNumId="12" w15:restartNumberingAfterBreak="0">
     <w:nsid w:val="3A7D0E9C"/>
     <w:multiLevelType w:val="multilevel"/>
     <w:tmpl w:val="2C5E9C02"/>
@@ -8610,7 +9557,7 @@
       </w:rPr>
     </w:lvl>
   </w:abstractNum>
-  <w:abstractNum w:abstractNumId="12" w15:restartNumberingAfterBreak="0">
+  <w:abstractNum w:abstractNumId="13" w15:restartNumberingAfterBreak="0">
     <w:nsid w:val="3B8A6855"/>
     <w:multiLevelType w:val="multilevel"/>
     <w:tmpl w:val="CA166B1E"/>
@@ -8723,7 +9670,7 @@
       </w:pPr>
     </w:lvl>
   </w:abstractNum>
-  <w:abstractNum w:abstractNumId="13" w15:restartNumberingAfterBreak="0">
+  <w:abstractNum w:abstractNumId="14" w15:restartNumberingAfterBreak="0">
     <w:nsid w:val="3CE309A2"/>
     <w:multiLevelType w:val="multilevel"/>
     <w:tmpl w:val="9F1C9D30"/>
@@ -8872,7 +9819,7 @@
       </w:rPr>
     </w:lvl>
   </w:abstractNum>
-  <w:abstractNum w:abstractNumId="14" w15:restartNumberingAfterBreak="0">
+  <w:abstractNum w:abstractNumId="15" w15:restartNumberingAfterBreak="0">
     <w:nsid w:val="3D0479C1"/>
     <w:multiLevelType w:val="multilevel"/>
     <w:tmpl w:val="63426BEC"/>
@@ -9021,7 +9968,7 @@
       </w:rPr>
     </w:lvl>
   </w:abstractNum>
-  <w:abstractNum w:abstractNumId="15" w15:restartNumberingAfterBreak="0">
+  <w:abstractNum w:abstractNumId="16" w15:restartNumberingAfterBreak="0">
     <w:nsid w:val="3DC15EB3"/>
     <w:multiLevelType w:val="multilevel"/>
     <w:tmpl w:val="6934555A"/>
@@ -9170,7 +10117,7 @@
       </w:rPr>
     </w:lvl>
   </w:abstractNum>
-  <w:abstractNum w:abstractNumId="16" w15:restartNumberingAfterBreak="0">
+  <w:abstractNum w:abstractNumId="17" w15:restartNumberingAfterBreak="0">
     <w:nsid w:val="3F130B52"/>
     <w:multiLevelType w:val="multilevel"/>
     <w:tmpl w:val="D95AF2F8"/>
@@ -9319,7 +10266,7 @@
       </w:rPr>
     </w:lvl>
   </w:abstractNum>
-  <w:abstractNum w:abstractNumId="17" w15:restartNumberingAfterBreak="0">
+  <w:abstractNum w:abstractNumId="18" w15:restartNumberingAfterBreak="0">
     <w:nsid w:val="3F304DDE"/>
     <w:multiLevelType w:val="multilevel"/>
     <w:tmpl w:val="263C1874"/>
@@ -9468,7 +10415,7 @@
       </w:rPr>
     </w:lvl>
   </w:abstractNum>
-  <w:abstractNum w:abstractNumId="18" w15:restartNumberingAfterBreak="0">
+  <w:abstractNum w:abstractNumId="19" w15:restartNumberingAfterBreak="0">
     <w:nsid w:val="40177E68"/>
     <w:multiLevelType w:val="multilevel"/>
     <w:tmpl w:val="3C48E5E0"/>
@@ -9617,7 +10564,7 @@
       </w:rPr>
     </w:lvl>
   </w:abstractNum>
-  <w:abstractNum w:abstractNumId="19" w15:restartNumberingAfterBreak="0">
+  <w:abstractNum w:abstractNumId="20" w15:restartNumberingAfterBreak="0">
     <w:nsid w:val="456152C4"/>
     <w:multiLevelType w:val="multilevel"/>
     <w:tmpl w:val="EA822A0E"/>
@@ -9766,7 +10713,7 @@
       </w:rPr>
     </w:lvl>
   </w:abstractNum>
-  <w:abstractNum w:abstractNumId="20" w15:restartNumberingAfterBreak="0">
+  <w:abstractNum w:abstractNumId="21" w15:restartNumberingAfterBreak="0">
     <w:nsid w:val="4BBC3704"/>
     <w:multiLevelType w:val="multilevel"/>
     <w:tmpl w:val="AA52847A"/>
@@ -9915,7 +10862,7 @@
       </w:rPr>
     </w:lvl>
   </w:abstractNum>
-  <w:abstractNum w:abstractNumId="21" w15:restartNumberingAfterBreak="0">
+  <w:abstractNum w:abstractNumId="22" w15:restartNumberingAfterBreak="0">
     <w:nsid w:val="4DBB5186"/>
     <w:multiLevelType w:val="multilevel"/>
     <w:tmpl w:val="740A40D0"/>
@@ -10064,7 +11011,7 @@
       </w:rPr>
     </w:lvl>
   </w:abstractNum>
-  <w:abstractNum w:abstractNumId="22" w15:restartNumberingAfterBreak="0">
+  <w:abstractNum w:abstractNumId="23" w15:restartNumberingAfterBreak="0">
     <w:nsid w:val="4EA73568"/>
     <w:multiLevelType w:val="multilevel"/>
     <w:tmpl w:val="1898BF38"/>
@@ -10213,7 +11160,7 @@
       </w:rPr>
     </w:lvl>
   </w:abstractNum>
-  <w:abstractNum w:abstractNumId="23" w15:restartNumberingAfterBreak="0">
+  <w:abstractNum w:abstractNumId="24" w15:restartNumberingAfterBreak="0">
     <w:nsid w:val="516F654E"/>
     <w:multiLevelType w:val="multilevel"/>
     <w:tmpl w:val="4718D240"/>
@@ -10326,7 +11273,7 @@
       </w:pPr>
     </w:lvl>
   </w:abstractNum>
-  <w:abstractNum w:abstractNumId="24" w15:restartNumberingAfterBreak="0">
+  <w:abstractNum w:abstractNumId="25" w15:restartNumberingAfterBreak="0">
     <w:nsid w:val="588C2FF4"/>
     <w:multiLevelType w:val="multilevel"/>
     <w:tmpl w:val="B0461060"/>
@@ -10475,7 +11422,7 @@
       </w:rPr>
     </w:lvl>
   </w:abstractNum>
-  <w:abstractNum w:abstractNumId="25" w15:restartNumberingAfterBreak="0">
+  <w:abstractNum w:abstractNumId="26" w15:restartNumberingAfterBreak="0">
     <w:nsid w:val="5BC96616"/>
     <w:multiLevelType w:val="multilevel"/>
     <w:tmpl w:val="6F24486E"/>
@@ -10588,7 +11535,7 @@
       </w:pPr>
     </w:lvl>
   </w:abstractNum>
-  <w:abstractNum w:abstractNumId="26" w15:restartNumberingAfterBreak="0">
+  <w:abstractNum w:abstractNumId="27" w15:restartNumberingAfterBreak="0">
     <w:nsid w:val="5CD815A9"/>
     <w:multiLevelType w:val="multilevel"/>
     <w:tmpl w:val="4EEC0F82"/>
@@ -10737,7 +11684,7 @@
       </w:rPr>
     </w:lvl>
   </w:abstractNum>
-  <w:abstractNum w:abstractNumId="27" w15:restartNumberingAfterBreak="0">
+  <w:abstractNum w:abstractNumId="28" w15:restartNumberingAfterBreak="0">
     <w:nsid w:val="5D844BF0"/>
     <w:multiLevelType w:val="multilevel"/>
     <w:tmpl w:val="D63A003A"/>
@@ -10850,7 +11797,7 @@
       </w:pPr>
     </w:lvl>
   </w:abstractNum>
-  <w:abstractNum w:abstractNumId="28" w15:restartNumberingAfterBreak="0">
+  <w:abstractNum w:abstractNumId="29" w15:restartNumberingAfterBreak="0">
     <w:nsid w:val="62674E2F"/>
     <w:multiLevelType w:val="multilevel"/>
     <w:tmpl w:val="47BC4DAE"/>
@@ -10999,7 +11946,7 @@
       </w:rPr>
     </w:lvl>
   </w:abstractNum>
-  <w:abstractNum w:abstractNumId="29" w15:restartNumberingAfterBreak="0">
+  <w:abstractNum w:abstractNumId="30" w15:restartNumberingAfterBreak="0">
     <w:nsid w:val="627D132B"/>
     <w:multiLevelType w:val="multilevel"/>
     <w:tmpl w:val="F57E91C8"/>
@@ -11148,7 +12095,124 @@
       </w:rPr>
     </w:lvl>
   </w:abstractNum>
-  <w:abstractNum w:abstractNumId="30" w15:restartNumberingAfterBreak="0">
+  <w:abstractNum w:abstractNumId="31" w15:restartNumberingAfterBreak="0">
+    <w:nsid w:val="63465349"/>
+    <w:multiLevelType w:val="multilevel"/>
+    <w:tmpl w:val="A5CE58E6"/>
+    <w:lvl w:ilvl="0">
+      <w:start w:val="1"/>
+      <w:numFmt w:val="decimal"/>
+      <w:lvlText w:val="%1."/>
+      <w:lvlJc w:val="left"/>
+      <w:pPr>
+        <w:tabs>
+          <w:tab w:val="num" w:pos="720"/>
+        </w:tabs>
+        <w:ind w:left="720" w:hanging="360"/>
+      </w:pPr>
+    </w:lvl>
+    <w:lvl w:ilvl="1">
+      <w:start w:val="1"/>
+      <w:numFmt w:val="bullet"/>
+      <w:lvlText w:val=""/>
+      <w:lvlJc w:val="left"/>
+      <w:pPr>
+        <w:tabs>
+          <w:tab w:val="num" w:pos="1440"/>
+        </w:tabs>
+        <w:ind w:left="1440" w:hanging="360"/>
+      </w:pPr>
+      <w:rPr>
+        <w:rFonts w:ascii="Symbol" w:hAnsi="Symbol" w:hint="default"/>
+        <w:sz w:val="20"/>
+      </w:rPr>
+    </w:lvl>
+    <w:lvl w:ilvl="2" w:tentative="1">
+      <w:start w:val="1"/>
+      <w:numFmt w:val="decimal"/>
+      <w:lvlText w:val="%3."/>
+      <w:lvlJc w:val="left"/>
+      <w:pPr>
+        <w:tabs>
+          <w:tab w:val="num" w:pos="2160"/>
+        </w:tabs>
+        <w:ind w:left="2160" w:hanging="360"/>
+      </w:pPr>
+    </w:lvl>
+    <w:lvl w:ilvl="3" w:tentative="1">
+      <w:start w:val="1"/>
+      <w:numFmt w:val="decimal"/>
+      <w:lvlText w:val="%4."/>
+      <w:lvlJc w:val="left"/>
+      <w:pPr>
+        <w:tabs>
+          <w:tab w:val="num" w:pos="2880"/>
+        </w:tabs>
+        <w:ind w:left="2880" w:hanging="360"/>
+      </w:pPr>
+    </w:lvl>
+    <w:lvl w:ilvl="4" w:tentative="1">
+      <w:start w:val="1"/>
+      <w:numFmt w:val="decimal"/>
+      <w:lvlText w:val="%5."/>
+      <w:lvlJc w:val="left"/>
+      <w:pPr>
+        <w:tabs>
+          <w:tab w:val="num" w:pos="3600"/>
+        </w:tabs>
+        <w:ind w:left="3600" w:hanging="360"/>
+      </w:pPr>
+    </w:lvl>
+    <w:lvl w:ilvl="5" w:tentative="1">
+      <w:start w:val="1"/>
+      <w:numFmt w:val="decimal"/>
+      <w:lvlText w:val="%6."/>
+      <w:lvlJc w:val="left"/>
+      <w:pPr>
+        <w:tabs>
+          <w:tab w:val="num" w:pos="4320"/>
+        </w:tabs>
+        <w:ind w:left="4320" w:hanging="360"/>
+      </w:pPr>
+    </w:lvl>
+    <w:lvl w:ilvl="6" w:tentative="1">
+      <w:start w:val="1"/>
+      <w:numFmt w:val="decimal"/>
+      <w:lvlText w:val="%7."/>
+      <w:lvlJc w:val="left"/>
+      <w:pPr>
+        <w:tabs>
+          <w:tab w:val="num" w:pos="5040"/>
+        </w:tabs>
+        <w:ind w:left="5040" w:hanging="360"/>
+      </w:pPr>
+    </w:lvl>
+    <w:lvl w:ilvl="7" w:tentative="1">
+      <w:start w:val="1"/>
+      <w:numFmt w:val="decimal"/>
+      <w:lvlText w:val="%8."/>
+      <w:lvlJc w:val="left"/>
+      <w:pPr>
+        <w:tabs>
+          <w:tab w:val="num" w:pos="5760"/>
+        </w:tabs>
+        <w:ind w:left="5760" w:hanging="360"/>
+      </w:pPr>
+    </w:lvl>
+    <w:lvl w:ilvl="8" w:tentative="1">
+      <w:start w:val="1"/>
+      <w:numFmt w:val="decimal"/>
+      <w:lvlText w:val="%9."/>
+      <w:lvlJc w:val="left"/>
+      <w:pPr>
+        <w:tabs>
+          <w:tab w:val="num" w:pos="6480"/>
+        </w:tabs>
+        <w:ind w:left="6480" w:hanging="360"/>
+      </w:pPr>
+    </w:lvl>
+  </w:abstractNum>
+  <w:abstractNum w:abstractNumId="32" w15:restartNumberingAfterBreak="0">
     <w:nsid w:val="665234CC"/>
     <w:multiLevelType w:val="multilevel"/>
     <w:tmpl w:val="4F4A502C"/>
@@ -11297,7 +12361,7 @@
       </w:rPr>
     </w:lvl>
   </w:abstractNum>
-  <w:abstractNum w:abstractNumId="31" w15:restartNumberingAfterBreak="0">
+  <w:abstractNum w:abstractNumId="33" w15:restartNumberingAfterBreak="0">
     <w:nsid w:val="67D825C8"/>
     <w:multiLevelType w:val="multilevel"/>
     <w:tmpl w:val="3970E02E"/>
@@ -11446,7 +12510,7 @@
       </w:rPr>
     </w:lvl>
   </w:abstractNum>
-  <w:abstractNum w:abstractNumId="32" w15:restartNumberingAfterBreak="0">
+  <w:abstractNum w:abstractNumId="34" w15:restartNumberingAfterBreak="0">
     <w:nsid w:val="692D25B0"/>
     <w:multiLevelType w:val="multilevel"/>
     <w:tmpl w:val="0FA0F3C6"/>
@@ -11595,7 +12659,7 @@
       </w:rPr>
     </w:lvl>
   </w:abstractNum>
-  <w:abstractNum w:abstractNumId="33" w15:restartNumberingAfterBreak="0">
+  <w:abstractNum w:abstractNumId="35" w15:restartNumberingAfterBreak="0">
     <w:nsid w:val="6C5E1CED"/>
     <w:multiLevelType w:val="multilevel"/>
     <w:tmpl w:val="EC5AFC0A"/>
@@ -11744,7 +12808,7 @@
       </w:rPr>
     </w:lvl>
   </w:abstractNum>
-  <w:abstractNum w:abstractNumId="34" w15:restartNumberingAfterBreak="0">
+  <w:abstractNum w:abstractNumId="36" w15:restartNumberingAfterBreak="0">
     <w:nsid w:val="7204648F"/>
     <w:multiLevelType w:val="multilevel"/>
     <w:tmpl w:val="13D4E934"/>
@@ -11857,7 +12921,7 @@
       </w:pPr>
     </w:lvl>
   </w:abstractNum>
-  <w:abstractNum w:abstractNumId="35" w15:restartNumberingAfterBreak="0">
+  <w:abstractNum w:abstractNumId="37" w15:restartNumberingAfterBreak="0">
     <w:nsid w:val="73292CC9"/>
     <w:multiLevelType w:val="multilevel"/>
     <w:tmpl w:val="9E6ADFB0"/>
@@ -11974,7 +13038,7 @@
       </w:pPr>
     </w:lvl>
   </w:abstractNum>
-  <w:abstractNum w:abstractNumId="36" w15:restartNumberingAfterBreak="0">
+  <w:abstractNum w:abstractNumId="38" w15:restartNumberingAfterBreak="0">
     <w:nsid w:val="761E1F98"/>
     <w:multiLevelType w:val="multilevel"/>
     <w:tmpl w:val="7ECE2C52"/>
@@ -12123,7 +13187,7 @@
       </w:rPr>
     </w:lvl>
   </w:abstractNum>
-  <w:abstractNum w:abstractNumId="37" w15:restartNumberingAfterBreak="0">
+  <w:abstractNum w:abstractNumId="39" w15:restartNumberingAfterBreak="0">
     <w:nsid w:val="772051FC"/>
     <w:multiLevelType w:val="multilevel"/>
     <w:tmpl w:val="F3BC0B06"/>
@@ -12272,7 +13336,7 @@
       </w:rPr>
     </w:lvl>
   </w:abstractNum>
-  <w:abstractNum w:abstractNumId="38" w15:restartNumberingAfterBreak="0">
+  <w:abstractNum w:abstractNumId="40" w15:restartNumberingAfterBreak="0">
     <w:nsid w:val="78A81A6D"/>
     <w:multiLevelType w:val="multilevel"/>
     <w:tmpl w:val="F192FC70"/>
@@ -12421,7 +13485,7 @@
       </w:rPr>
     </w:lvl>
   </w:abstractNum>
-  <w:abstractNum w:abstractNumId="39" w15:restartNumberingAfterBreak="0">
+  <w:abstractNum w:abstractNumId="41" w15:restartNumberingAfterBreak="0">
     <w:nsid w:val="7A9746A0"/>
     <w:multiLevelType w:val="multilevel"/>
     <w:tmpl w:val="7568A616"/>
@@ -12571,124 +13635,130 @@
     </w:lvl>
   </w:abstractNum>
   <w:num w:numId="1" w16cid:durableId="1911233510">
-    <w:abstractNumId w:val="9"/>
+    <w:abstractNumId w:val="10"/>
   </w:num>
   <w:num w:numId="2" w16cid:durableId="1347560306">
     <w:abstractNumId w:val="0"/>
   </w:num>
   <w:num w:numId="3" w16cid:durableId="197620484">
-    <w:abstractNumId w:val="35"/>
+    <w:abstractNumId w:val="37"/>
   </w:num>
   <w:num w:numId="4" w16cid:durableId="1829979437">
-    <w:abstractNumId w:val="8"/>
+    <w:abstractNumId w:val="9"/>
   </w:num>
   <w:num w:numId="5" w16cid:durableId="1787264208">
-    <w:abstractNumId w:val="4"/>
+    <w:abstractNumId w:val="5"/>
   </w:num>
   <w:num w:numId="6" w16cid:durableId="321473385">
     <w:abstractNumId w:val="1"/>
   </w:num>
   <w:num w:numId="7" w16cid:durableId="1778333654">
-    <w:abstractNumId w:val="21"/>
+    <w:abstractNumId w:val="22"/>
   </w:num>
   <w:num w:numId="8" w16cid:durableId="1574117760">
-    <w:abstractNumId w:val="32"/>
+    <w:abstractNumId w:val="34"/>
   </w:num>
   <w:num w:numId="9" w16cid:durableId="400836454">
-    <w:abstractNumId w:val="27"/>
+    <w:abstractNumId w:val="28"/>
   </w:num>
   <w:num w:numId="10" w16cid:durableId="38553679">
-    <w:abstractNumId w:val="31"/>
+    <w:abstractNumId w:val="33"/>
   </w:num>
   <w:num w:numId="11" w16cid:durableId="1589190111">
+    <w:abstractNumId w:val="13"/>
+  </w:num>
+  <w:num w:numId="12" w16cid:durableId="1276213840">
+    <w:abstractNumId w:val="6"/>
+  </w:num>
+  <w:num w:numId="13" w16cid:durableId="726958024">
+    <w:abstractNumId w:val="8"/>
+  </w:num>
+  <w:num w:numId="14" w16cid:durableId="1029450609">
+    <w:abstractNumId w:val="29"/>
+  </w:num>
+  <w:num w:numId="15" w16cid:durableId="1047295279">
     <w:abstractNumId w:val="12"/>
   </w:num>
-  <w:num w:numId="12" w16cid:durableId="1276213840">
-    <w:abstractNumId w:val="5"/>
+  <w:num w:numId="16" w16cid:durableId="1302685560">
+    <w:abstractNumId w:val="25"/>
   </w:num>
-  <w:num w:numId="13" w16cid:durableId="726958024">
+  <w:num w:numId="17" w16cid:durableId="1484657829">
+    <w:abstractNumId w:val="11"/>
+  </w:num>
+  <w:num w:numId="18" w16cid:durableId="1266232879">
+    <w:abstractNumId w:val="17"/>
+  </w:num>
+  <w:num w:numId="19" w16cid:durableId="1762212391">
+    <w:abstractNumId w:val="38"/>
+  </w:num>
+  <w:num w:numId="20" w16cid:durableId="677149232">
     <w:abstractNumId w:val="7"/>
   </w:num>
-  <w:num w:numId="14" w16cid:durableId="1029450609">
-    <w:abstractNumId w:val="28"/>
-  </w:num>
-  <w:num w:numId="15" w16cid:durableId="1047295279">
-    <w:abstractNumId w:val="11"/>
-  </w:num>
-  <w:num w:numId="16" w16cid:durableId="1302685560">
-    <w:abstractNumId w:val="24"/>
-  </w:num>
-  <w:num w:numId="17" w16cid:durableId="1484657829">
-    <w:abstractNumId w:val="10"/>
-  </w:num>
-  <w:num w:numId="18" w16cid:durableId="1266232879">
-    <w:abstractNumId w:val="16"/>
-  </w:num>
-  <w:num w:numId="19" w16cid:durableId="1762212391">
-    <w:abstractNumId w:val="36"/>
-  </w:num>
-  <w:num w:numId="20" w16cid:durableId="677149232">
-    <w:abstractNumId w:val="6"/>
-  </w:num>
   <w:num w:numId="21" w16cid:durableId="1334845360">
-    <w:abstractNumId w:val="19"/>
+    <w:abstractNumId w:val="20"/>
   </w:num>
   <w:num w:numId="22" w16cid:durableId="345451378">
-    <w:abstractNumId w:val="25"/>
+    <w:abstractNumId w:val="26"/>
   </w:num>
   <w:num w:numId="23" w16cid:durableId="616645901">
-    <w:abstractNumId w:val="39"/>
+    <w:abstractNumId w:val="41"/>
   </w:num>
   <w:num w:numId="24" w16cid:durableId="1501967572">
-    <w:abstractNumId w:val="13"/>
+    <w:abstractNumId w:val="14"/>
   </w:num>
   <w:num w:numId="25" w16cid:durableId="1257405801">
-    <w:abstractNumId w:val="33"/>
+    <w:abstractNumId w:val="35"/>
   </w:num>
   <w:num w:numId="26" w16cid:durableId="246615382">
-    <w:abstractNumId w:val="38"/>
+    <w:abstractNumId w:val="40"/>
   </w:num>
   <w:num w:numId="27" w16cid:durableId="1745254935">
-    <w:abstractNumId w:val="15"/>
+    <w:abstractNumId w:val="16"/>
   </w:num>
   <w:num w:numId="28" w16cid:durableId="496846177">
     <w:abstractNumId w:val="2"/>
   </w:num>
   <w:num w:numId="29" w16cid:durableId="655112757">
-    <w:abstractNumId w:val="29"/>
+    <w:abstractNumId w:val="30"/>
   </w:num>
   <w:num w:numId="30" w16cid:durableId="1124809249">
+    <w:abstractNumId w:val="19"/>
+  </w:num>
+  <w:num w:numId="31" w16cid:durableId="913662247">
+    <w:abstractNumId w:val="24"/>
+  </w:num>
+  <w:num w:numId="32" w16cid:durableId="2009744846">
+    <w:abstractNumId w:val="36"/>
+  </w:num>
+  <w:num w:numId="33" w16cid:durableId="1845973563">
+    <w:abstractNumId w:val="15"/>
+  </w:num>
+  <w:num w:numId="34" w16cid:durableId="873805507">
+    <w:abstractNumId w:val="39"/>
+  </w:num>
+  <w:num w:numId="35" w16cid:durableId="1010520491">
+    <w:abstractNumId w:val="4"/>
+  </w:num>
+  <w:num w:numId="36" w16cid:durableId="688410156">
+    <w:abstractNumId w:val="27"/>
+  </w:num>
+  <w:num w:numId="37" w16cid:durableId="895436372">
     <w:abstractNumId w:val="18"/>
   </w:num>
-  <w:num w:numId="31" w16cid:durableId="913662247">
+  <w:num w:numId="38" w16cid:durableId="957948745">
     <w:abstractNumId w:val="23"/>
   </w:num>
-  <w:num w:numId="32" w16cid:durableId="2009744846">
-    <w:abstractNumId w:val="34"/>
-  </w:num>
-  <w:num w:numId="33" w16cid:durableId="1845973563">
-    <w:abstractNumId w:val="14"/>
-  </w:num>
-  <w:num w:numId="34" w16cid:durableId="873805507">
-    <w:abstractNumId w:val="37"/>
-  </w:num>
-  <w:num w:numId="35" w16cid:durableId="1010520491">
-    <w:abstractNumId w:val="3"/>
-  </w:num>
-  <w:num w:numId="36" w16cid:durableId="688410156">
-    <w:abstractNumId w:val="26"/>
-  </w:num>
-  <w:num w:numId="37" w16cid:durableId="895436372">
-    <w:abstractNumId w:val="17"/>
-  </w:num>
-  <w:num w:numId="38" w16cid:durableId="957948745">
-    <w:abstractNumId w:val="22"/>
-  </w:num>
   <w:num w:numId="39" w16cid:durableId="346104638">
-    <w:abstractNumId w:val="30"/>
+    <w:abstractNumId w:val="32"/>
   </w:num>
   <w:num w:numId="40" w16cid:durableId="1455370754">
-    <w:abstractNumId w:val="20"/>
+    <w:abstractNumId w:val="21"/>
+  </w:num>
+  <w:num w:numId="41" w16cid:durableId="2070617453">
+    <w:abstractNumId w:val="31"/>
+  </w:num>
+  <w:num w:numId="42" w16cid:durableId="831867709">
+    <w:abstractNumId w:val="3"/>
   </w:num>
 </w:numbering>
 </file>

</xml_diff>